<commit_message>
adding login sql ingection
</commit_message>
<xml_diff>
--- a/report.docx
+++ b/report.docx
@@ -8,6 +8,20 @@
       </w:pPr>
       <w:r>
         <w:t>Backend – Tom</w:t>
+      </w:r>
+    </w:p>
+    <w:p/>
+    <w:p>
+      <w:pPr>
+        <w:rPr>
+          <w:u w:val="single"/>
+        </w:rPr>
+      </w:pPr>
+      <w:r>
+        <w:rPr>
+          <w:u w:val="single"/>
+        </w:rPr>
+        <w:t>Each file has</w:t>
       </w:r>
     </w:p>
     <w:p>
@@ -19,26 +33,12 @@
         </w:numPr>
       </w:pPr>
       <w:r>
-        <w:t xml:space="preserve">All pages have </w:t>
-      </w:r>
-      <w:r>
-        <w:t>SQL</w:t>
-      </w:r>
-      <w:r>
-        <w:t xml:space="preserve"> injection checkin</w:t>
-      </w:r>
-      <w:r>
-        <w:t>g</w:t>
-      </w:r>
-    </w:p>
-    <w:p>
-      <w:pPr>
-        <w:pStyle w:val="ListParagraph"/>
-      </w:pPr>
-      <w:r>
-        <w:t>-</w:t>
-      </w:r>
-    </w:p>
+        <w:t xml:space="preserve">Error messages for </w:t>
+      </w:r>
+    </w:p>
+    <w:p/>
+    <w:p/>
+    <w:p/>
     <w:p>
       <w:pPr>
         <w:pStyle w:val="ListParagraph"/>
@@ -48,7 +48,16 @@
         </w:numPr>
       </w:pPr>
       <w:r>
-        <w:t>All pages that should check that the user is logged in before allowing any code to run</w:t>
+        <w:t xml:space="preserve">All pages have </w:t>
+      </w:r>
+      <w:r>
+        <w:t>SQL</w:t>
+      </w:r>
+      <w:r>
+        <w:t xml:space="preserve"> injection checkin</w:t>
+      </w:r>
+      <w:r>
+        <w:t>g</w:t>
       </w:r>
     </w:p>
     <w:p>
@@ -56,170 +65,10 @@
         <w:pStyle w:val="ListParagraph"/>
       </w:pPr>
       <w:r>
+        <w:t>code</w:t>
+      </w:r>
+      <w:r>
         <w:t>-</w:t>
-      </w:r>
-    </w:p>
-    <w:p>
-      <w:pPr>
-        <w:pStyle w:val="ListParagraph"/>
-        <w:numPr>
-          <w:ilvl w:val="0"/>
-          <w:numId w:val="1"/>
-        </w:numPr>
-      </w:pPr>
-      <w:r>
-        <w:t xml:space="preserve">Error checking if the result of an </w:t>
-      </w:r>
-      <w:r>
-        <w:t>SQL</w:t>
-      </w:r>
-      <w:r>
-        <w:t xml:space="preserve"> query is null/blank.</w:t>
-      </w:r>
-      <w:r>
-        <w:tab/>
-      </w:r>
-    </w:p>
-    <w:p>
-      <w:pPr>
-        <w:pStyle w:val="ListParagraph"/>
-      </w:pPr>
-      <w:r>
-        <w:t>-</w:t>
-      </w:r>
-    </w:p>
-    <w:p>
-      <w:pPr>
-        <w:pStyle w:val="ListParagraph"/>
-        <w:numPr>
-          <w:ilvl w:val="0"/>
-          <w:numId w:val="1"/>
-        </w:numPr>
-      </w:pPr>
-      <w:r>
-        <w:t>Errors from user input pass a popup back.</w:t>
-      </w:r>
-    </w:p>
-    <w:p>
-      <w:pPr>
-        <w:pStyle w:val="ListParagraph"/>
-      </w:pPr>
-      <w:r>
-        <w:t>-</w:t>
-      </w:r>
-    </w:p>
-    <w:p>
-      <w:pPr>
-        <w:pStyle w:val="ListParagraph"/>
-        <w:numPr>
-          <w:ilvl w:val="0"/>
-          <w:numId w:val="1"/>
-        </w:numPr>
-      </w:pPr>
-      <w:r>
-        <w:t>Check location that the file is called from to ensure it is being used as designed (</w:t>
-      </w:r>
-      <w:proofErr w:type="spellStart"/>
-      <w:r>
-        <w:t>kradle</w:t>
-      </w:r>
-      <w:proofErr w:type="spellEnd"/>
-      <w:r>
-        <w:t>)</w:t>
-      </w:r>
-      <w:r>
-        <w:t xml:space="preserve"> </w:t>
-      </w:r>
-    </w:p>
-    <w:p>
-      <w:pPr>
-        <w:pStyle w:val="ListParagraph"/>
-        <w:numPr>
-          <w:ilvl w:val="0"/>
-          <w:numId w:val="1"/>
-        </w:numPr>
-      </w:pPr>
-      <w:r>
-        <w:t xml:space="preserve">Php files </w:t>
-      </w:r>
-      <w:r>
-        <w:t>restricted</w:t>
-      </w:r>
-      <w:r>
-        <w:t xml:space="preserve"> to post &amp; </w:t>
-      </w:r>
-      <w:r>
-        <w:t xml:space="preserve">get methods </w:t>
-      </w:r>
-      <w:r>
-        <w:t>separately</w:t>
-      </w:r>
-      <w:r>
-        <w:t xml:space="preserve"> </w:t>
-      </w:r>
-      <w:r>
-        <w:t>dependent on the files function.</w:t>
-      </w:r>
-    </w:p>
-    <w:p>
-      <w:pPr>
-        <w:pStyle w:val="ListParagraph"/>
-        <w:numPr>
-          <w:ilvl w:val="0"/>
-          <w:numId w:val="1"/>
-        </w:numPr>
-      </w:pPr>
-      <w:r>
-        <w:t>../../</w:t>
-      </w:r>
-      <w:proofErr w:type="spellStart"/>
-      <w:r>
-        <w:t>connect.php</w:t>
-      </w:r>
-      <w:proofErr w:type="spellEnd"/>
-      <w:r>
-        <w:t xml:space="preserve"> used</w:t>
-      </w:r>
-    </w:p>
-    <w:p/>
-    <w:p>
-      <w:pPr>
-        <w:pStyle w:val="Heading2"/>
-      </w:pPr>
-      <w:r>
-        <w:t>Connect.php</w:t>
-      </w:r>
-    </w:p>
-    <w:p>
-      <w:r>
-        <w:t xml:space="preserve">Sets up Access to the </w:t>
-      </w:r>
-      <w:proofErr w:type="spellStart"/>
-      <w:r>
-        <w:t>db</w:t>
-      </w:r>
-      <w:proofErr w:type="spellEnd"/>
-      <w:r>
-        <w:t>, used across multiple files.</w:t>
-      </w:r>
-    </w:p>
-    <w:p/>
-    <w:p>
-      <w:pPr>
-        <w:pStyle w:val="Heading2"/>
-      </w:pPr>
-      <w:r>
-        <w:t>Login</w:t>
-      </w:r>
-    </w:p>
-    <w:p>
-      <w:r>
-        <w:t xml:space="preserve">Nothing to note </w:t>
-      </w:r>
-    </w:p>
-    <w:p>
-      <w:r>
-        <w:t>Method: GET/POST</w:t>
       </w:r>
       <w:r>
         <w:rPr>
@@ -229,10 +78,10 @@
       </w:r>
       <w:r>
         <w:drawing>
-          <wp:inline distT="0" distB="0" distL="0" distR="0" wp14:anchorId="52C36A15" wp14:editId="22E08905">
-            <wp:extent cx="2734057" cy="200053"/>
-            <wp:effectExtent l="0" t="0" r="0" b="9525"/>
-            <wp:docPr id="1592962277" name="Picture 1"/>
+          <wp:inline distT="0" distB="0" distL="0" distR="0" wp14:anchorId="794BA236" wp14:editId="659AF7D0">
+            <wp:extent cx="5172797" cy="2152950"/>
+            <wp:effectExtent l="0" t="0" r="8890" b="0"/>
+            <wp:docPr id="527263796" name="Picture 1"/>
             <wp:cNvGraphicFramePr>
               <a:graphicFrameLocks xmlns:a="http://schemas.openxmlformats.org/drawingml/2006/main" noChangeAspect="1"/>
             </wp:cNvGraphicFramePr>
@@ -240,7 +89,7 @@
               <a:graphicData uri="http://schemas.openxmlformats.org/drawingml/2006/picture">
                 <pic:pic xmlns:pic="http://schemas.openxmlformats.org/drawingml/2006/picture">
                   <pic:nvPicPr>
-                    <pic:cNvPr id="1592962277" name=""/>
+                    <pic:cNvPr id="527263796" name=""/>
                     <pic:cNvPicPr/>
                   </pic:nvPicPr>
                   <pic:blipFill>
@@ -252,7 +101,7 @@
                   <pic:spPr>
                     <a:xfrm>
                       <a:off x="0" y="0"/>
-                      <a:ext cx="2734057" cy="200053"/>
+                      <a:ext cx="5172797" cy="2152950"/>
                     </a:xfrm>
                     <a:prstGeom prst="rect">
                       <a:avLst/>
@@ -266,18 +115,68 @@
       </w:r>
     </w:p>
     <w:p>
-      <w:r>
-        <w:t>!result check</w:t>
+      <w:pPr>
+        <w:pStyle w:val="ListParagraph"/>
+        <w:numPr>
+          <w:ilvl w:val="0"/>
+          <w:numId w:val="1"/>
+        </w:numPr>
+      </w:pPr>
+      <w:r>
+        <w:t>All pages that should check that the user is logged in before allowing any code to run</w:t>
+      </w:r>
+    </w:p>
+    <w:p>
+      <w:pPr>
+        <w:pStyle w:val="ListParagraph"/>
+      </w:pPr>
+      <w:r>
+        <w:t>code</w:t>
+      </w:r>
+      <w:r>
+        <w:t>-</w:t>
+      </w:r>
+    </w:p>
+    <w:p>
+      <w:pPr>
+        <w:pStyle w:val="ListParagraph"/>
+        <w:numPr>
+          <w:ilvl w:val="0"/>
+          <w:numId w:val="1"/>
+        </w:numPr>
+      </w:pPr>
+      <w:r>
+        <w:t xml:space="preserve">Error checking if the result of an </w:t>
+      </w:r>
+      <w:r>
+        <w:t>SQL</w:t>
+      </w:r>
+      <w:r>
+        <w:t xml:space="preserve"> query is null/blank.</w:t>
+      </w:r>
+      <w:r>
+        <w:tab/>
+      </w:r>
+    </w:p>
+    <w:p>
+      <w:pPr>
+        <w:pStyle w:val="ListParagraph"/>
+      </w:pPr>
+      <w:r>
+        <w:t>code</w:t>
+      </w:r>
+      <w:r>
+        <w:t>-</w:t>
       </w:r>
       <w:r>
         <w:t xml:space="preserve"> </w:t>
       </w:r>
       <w:r>
         <w:drawing>
-          <wp:inline distT="0" distB="0" distL="0" distR="0" wp14:anchorId="27885B21" wp14:editId="351CC95F">
-            <wp:extent cx="4296375" cy="1114581"/>
-            <wp:effectExtent l="0" t="0" r="0" b="9525"/>
-            <wp:docPr id="367524728" name="Picture 1" descr="A black screen with white text&#10;&#10;AI-generated content may be incorrect."/>
+          <wp:inline distT="0" distB="0" distL="0" distR="0" wp14:anchorId="380579D4" wp14:editId="68807E55">
+            <wp:extent cx="5029902" cy="1181265"/>
+            <wp:effectExtent l="0" t="0" r="0" b="0"/>
+            <wp:docPr id="1961242755" name="Picture 1" descr="A computer screen shot of a black background&#10;&#10;AI-generated content may be incorrect."/>
             <wp:cNvGraphicFramePr>
               <a:graphicFrameLocks xmlns:a="http://schemas.openxmlformats.org/drawingml/2006/main" noChangeAspect="1"/>
             </wp:cNvGraphicFramePr>
@@ -285,7 +184,7 @@
               <a:graphicData uri="http://schemas.openxmlformats.org/drawingml/2006/picture">
                 <pic:pic xmlns:pic="http://schemas.openxmlformats.org/drawingml/2006/picture">
                   <pic:nvPicPr>
-                    <pic:cNvPr id="367524728" name="Picture 1" descr="A black screen with white text&#10;&#10;AI-generated content may be incorrect."/>
+                    <pic:cNvPr id="1961242755" name="Picture 1" descr="A computer screen shot of a black background&#10;&#10;AI-generated content may be incorrect."/>
                     <pic:cNvPicPr/>
                   </pic:nvPicPr>
                   <pic:blipFill>
@@ -297,7 +196,7 @@
                   <pic:spPr>
                     <a:xfrm>
                       <a:off x="0" y="0"/>
-                      <a:ext cx="4296375" cy="1114581"/>
+                      <a:ext cx="5029902" cy="1181265"/>
                     </a:xfrm>
                     <a:prstGeom prst="rect">
                       <a:avLst/>
@@ -311,14 +210,333 @@
       </w:r>
     </w:p>
     <w:p>
+      <w:pPr>
+        <w:pStyle w:val="ListParagraph"/>
+        <w:numPr>
+          <w:ilvl w:val="0"/>
+          <w:numId w:val="1"/>
+        </w:numPr>
+      </w:pPr>
+      <w:r>
+        <w:t>Errors from user input pass a popup back.</w:t>
+      </w:r>
+    </w:p>
+    <w:p>
+      <w:pPr>
+        <w:pStyle w:val="ListParagraph"/>
+      </w:pPr>
+      <w:r>
+        <w:t>code</w:t>
+      </w:r>
+      <w:r>
+        <w:t>-</w:t>
+      </w:r>
+      <w:r>
+        <w:t xml:space="preserve"> </w:t>
+      </w:r>
+      <w:r>
+        <w:drawing>
+          <wp:inline distT="0" distB="0" distL="0" distR="0" wp14:anchorId="0587D372" wp14:editId="693F507A">
+            <wp:extent cx="4115374" cy="1219370"/>
+            <wp:effectExtent l="0" t="0" r="0" b="0"/>
+            <wp:docPr id="2009604348" name="Picture 1" descr="A screen shot of a computer screen&#10;&#10;AI-generated content may be incorrect."/>
+            <wp:cNvGraphicFramePr>
+              <a:graphicFrameLocks xmlns:a="http://schemas.openxmlformats.org/drawingml/2006/main" noChangeAspect="1"/>
+            </wp:cNvGraphicFramePr>
+            <a:graphic xmlns:a="http://schemas.openxmlformats.org/drawingml/2006/main">
+              <a:graphicData uri="http://schemas.openxmlformats.org/drawingml/2006/picture">
+                <pic:pic xmlns:pic="http://schemas.openxmlformats.org/drawingml/2006/picture">
+                  <pic:nvPicPr>
+                    <pic:cNvPr id="2009604348" name="Picture 1" descr="A screen shot of a computer screen&#10;&#10;AI-generated content may be incorrect."/>
+                    <pic:cNvPicPr/>
+                  </pic:nvPicPr>
+                  <pic:blipFill>
+                    <a:blip r:embed="rId8"/>
+                    <a:stretch>
+                      <a:fillRect/>
+                    </a:stretch>
+                  </pic:blipFill>
+                  <pic:spPr>
+                    <a:xfrm>
+                      <a:off x="0" y="0"/>
+                      <a:ext cx="4115374" cy="1219370"/>
+                    </a:xfrm>
+                    <a:prstGeom prst="rect">
+                      <a:avLst/>
+                    </a:prstGeom>
+                  </pic:spPr>
+                </pic:pic>
+              </a:graphicData>
+            </a:graphic>
+          </wp:inline>
+        </w:drawing>
+      </w:r>
+    </w:p>
+    <w:p>
+      <w:pPr>
+        <w:pStyle w:val="ListParagraph"/>
+        <w:numPr>
+          <w:ilvl w:val="0"/>
+          <w:numId w:val="1"/>
+        </w:numPr>
+      </w:pPr>
+      <w:r>
+        <w:t>Check location that the file is called from to ensure it is being used as designed (</w:t>
+      </w:r>
+      <w:proofErr w:type="spellStart"/>
+      <w:r>
+        <w:t>kradle</w:t>
+      </w:r>
+      <w:proofErr w:type="spellEnd"/>
+      <w:r>
+        <w:t>)</w:t>
+      </w:r>
+      <w:r>
+        <w:t xml:space="preserve"> </w:t>
+      </w:r>
+    </w:p>
+    <w:p>
+      <w:pPr>
+        <w:pStyle w:val="ListParagraph"/>
+      </w:pPr>
+      <w:r>
+        <w:lastRenderedPageBreak/>
+        <w:t>Code-</w:t>
+      </w:r>
+      <w:r>
+        <w:rPr>
+          <w:noProof/>
+        </w:rPr>
+        <w:t xml:space="preserve"> </w:t>
+      </w:r>
+      <w:r>
+        <w:drawing>
+          <wp:inline distT="0" distB="0" distL="0" distR="0" wp14:anchorId="3A404F33" wp14:editId="578044ED">
+            <wp:extent cx="5731510" cy="1397000"/>
+            <wp:effectExtent l="0" t="0" r="2540" b="0"/>
+            <wp:docPr id="699974332" name="Picture 1" descr="A screen shot of a computer&#10;&#10;AI-generated content may be incorrect."/>
+            <wp:cNvGraphicFramePr>
+              <a:graphicFrameLocks xmlns:a="http://schemas.openxmlformats.org/drawingml/2006/main" noChangeAspect="1"/>
+            </wp:cNvGraphicFramePr>
+            <a:graphic xmlns:a="http://schemas.openxmlformats.org/drawingml/2006/main">
+              <a:graphicData uri="http://schemas.openxmlformats.org/drawingml/2006/picture">
+                <pic:pic xmlns:pic="http://schemas.openxmlformats.org/drawingml/2006/picture">
+                  <pic:nvPicPr>
+                    <pic:cNvPr id="699974332" name="Picture 1" descr="A screen shot of a computer&#10;&#10;AI-generated content may be incorrect."/>
+                    <pic:cNvPicPr/>
+                  </pic:nvPicPr>
+                  <pic:blipFill>
+                    <a:blip r:embed="rId9"/>
+                    <a:stretch>
+                      <a:fillRect/>
+                    </a:stretch>
+                  </pic:blipFill>
+                  <pic:spPr>
+                    <a:xfrm>
+                      <a:off x="0" y="0"/>
+                      <a:ext cx="5731510" cy="1397000"/>
+                    </a:xfrm>
+                    <a:prstGeom prst="rect">
+                      <a:avLst/>
+                    </a:prstGeom>
+                  </pic:spPr>
+                </pic:pic>
+              </a:graphicData>
+            </a:graphic>
+          </wp:inline>
+        </w:drawing>
+      </w:r>
+    </w:p>
+    <w:p>
+      <w:pPr>
+        <w:pStyle w:val="ListParagraph"/>
+        <w:numPr>
+          <w:ilvl w:val="0"/>
+          <w:numId w:val="1"/>
+        </w:numPr>
+      </w:pPr>
+      <w:r>
+        <w:t xml:space="preserve">Php files </w:t>
+      </w:r>
+      <w:r>
+        <w:t>restricted</w:t>
+      </w:r>
+      <w:r>
+        <w:t xml:space="preserve"> to post &amp; </w:t>
+      </w:r>
+      <w:r>
+        <w:t xml:space="preserve">get methods </w:t>
+      </w:r>
+      <w:r>
+        <w:t>separately</w:t>
+      </w:r>
+      <w:r>
+        <w:t xml:space="preserve"> </w:t>
+      </w:r>
+      <w:r>
+        <w:t>dependent on the files function.</w:t>
+      </w:r>
+    </w:p>
+    <w:p>
+      <w:pPr>
+        <w:pStyle w:val="ListParagraph"/>
+      </w:pPr>
+      <w:r>
+        <w:t>Code-</w:t>
+      </w:r>
+      <w:r>
+        <w:rPr>
+          <w:noProof/>
+        </w:rPr>
+        <w:t xml:space="preserve"> </w:t>
+      </w:r>
+      <w:r>
+        <w:drawing>
+          <wp:inline distT="0" distB="0" distL="0" distR="0" wp14:anchorId="401F3EDD" wp14:editId="35515806">
+            <wp:extent cx="4163006" cy="1543265"/>
+            <wp:effectExtent l="0" t="0" r="9525" b="0"/>
+            <wp:docPr id="1736625083" name="Picture 1" descr="A computer screen with white text&#10;&#10;AI-generated content may be incorrect."/>
+            <wp:cNvGraphicFramePr>
+              <a:graphicFrameLocks xmlns:a="http://schemas.openxmlformats.org/drawingml/2006/main" noChangeAspect="1"/>
+            </wp:cNvGraphicFramePr>
+            <a:graphic xmlns:a="http://schemas.openxmlformats.org/drawingml/2006/main">
+              <a:graphicData uri="http://schemas.openxmlformats.org/drawingml/2006/picture">
+                <pic:pic xmlns:pic="http://schemas.openxmlformats.org/drawingml/2006/picture">
+                  <pic:nvPicPr>
+                    <pic:cNvPr id="1736625083" name="Picture 1" descr="A computer screen with white text&#10;&#10;AI-generated content may be incorrect."/>
+                    <pic:cNvPicPr/>
+                  </pic:nvPicPr>
+                  <pic:blipFill>
+                    <a:blip r:embed="rId10"/>
+                    <a:stretch>
+                      <a:fillRect/>
+                    </a:stretch>
+                  </pic:blipFill>
+                  <pic:spPr>
+                    <a:xfrm>
+                      <a:off x="0" y="0"/>
+                      <a:ext cx="4163006" cy="1543265"/>
+                    </a:xfrm>
+                    <a:prstGeom prst="rect">
+                      <a:avLst/>
+                    </a:prstGeom>
+                  </pic:spPr>
+                </pic:pic>
+              </a:graphicData>
+            </a:graphic>
+          </wp:inline>
+        </w:drawing>
+      </w:r>
+    </w:p>
+    <w:p>
+      <w:pPr>
+        <w:pStyle w:val="ListParagraph"/>
+        <w:numPr>
+          <w:ilvl w:val="0"/>
+          <w:numId w:val="1"/>
+        </w:numPr>
+      </w:pPr>
+      <w:r>
+        <w:t>../../</w:t>
+      </w:r>
+      <w:proofErr w:type="spellStart"/>
+      <w:r>
+        <w:t>connect.php</w:t>
+      </w:r>
+      <w:proofErr w:type="spellEnd"/>
+      <w:r>
+        <w:t xml:space="preserve"> used</w:t>
+      </w:r>
+      <w:r>
+        <w:t xml:space="preserve"> code- </w:t>
+      </w:r>
+      <w:r>
+        <w:drawing>
+          <wp:inline distT="0" distB="0" distL="0" distR="0" wp14:anchorId="26FF5259" wp14:editId="2C06DC5A">
+            <wp:extent cx="2229161" cy="323895"/>
+            <wp:effectExtent l="0" t="0" r="0" b="0"/>
+            <wp:docPr id="559507215" name="Picture 1"/>
+            <wp:cNvGraphicFramePr>
+              <a:graphicFrameLocks xmlns:a="http://schemas.openxmlformats.org/drawingml/2006/main" noChangeAspect="1"/>
+            </wp:cNvGraphicFramePr>
+            <a:graphic xmlns:a="http://schemas.openxmlformats.org/drawingml/2006/main">
+              <a:graphicData uri="http://schemas.openxmlformats.org/drawingml/2006/picture">
+                <pic:pic xmlns:pic="http://schemas.openxmlformats.org/drawingml/2006/picture">
+                  <pic:nvPicPr>
+                    <pic:cNvPr id="559507215" name=""/>
+                    <pic:cNvPicPr/>
+                  </pic:nvPicPr>
+                  <pic:blipFill>
+                    <a:blip r:embed="rId11"/>
+                    <a:stretch>
+                      <a:fillRect/>
+                    </a:stretch>
+                  </pic:blipFill>
+                  <pic:spPr>
+                    <a:xfrm>
+                      <a:off x="0" y="0"/>
+                      <a:ext cx="2229161" cy="323895"/>
+                    </a:xfrm>
+                    <a:prstGeom prst="rect">
+                      <a:avLst/>
+                    </a:prstGeom>
+                  </pic:spPr>
+                </pic:pic>
+              </a:graphicData>
+            </a:graphic>
+          </wp:inline>
+        </w:drawing>
+      </w:r>
+    </w:p>
+    <w:p/>
+    <w:p>
+      <w:pPr>
+        <w:pStyle w:val="Heading2"/>
+      </w:pPr>
+      <w:r>
+        <w:t>Connect.php</w:t>
+      </w:r>
+    </w:p>
+    <w:p>
+      <w:r>
+        <w:t xml:space="preserve">Sets up Access to the </w:t>
+      </w:r>
+      <w:proofErr w:type="spellStart"/>
+      <w:r>
+        <w:t>db</w:t>
+      </w:r>
+      <w:proofErr w:type="spellEnd"/>
+      <w:r>
+        <w:t>, used across multiple files.</w:t>
+      </w:r>
+    </w:p>
+    <w:p>
+      <w:pPr>
+        <w:pStyle w:val="Heading2"/>
+      </w:pPr>
+      <w:r>
+        <w:t>Login</w:t>
+      </w:r>
+    </w:p>
+    <w:p>
+      <w:r>
+        <w:t>Nothing</w:t>
+      </w:r>
+      <w:r>
+        <w:t xml:space="preserve"> fancy</w:t>
+      </w:r>
+      <w:r>
+        <w:t xml:space="preserve"> to note </w:t>
+      </w:r>
+    </w:p>
+    <w:p/>
+    <w:p>
       <w:r>
         <w:t xml:space="preserve">starts session &amp; passes onto </w:t>
       </w:r>
-      <w:proofErr w:type="gramStart"/>
-      <w:r>
-        <w:t>buyers</w:t>
-      </w:r>
-      <w:proofErr w:type="gramEnd"/>
+      <w:r>
+        <w:t>buyer’s</w:t>
+      </w:r>
       <w:r>
         <w:t xml:space="preserve"> page</w:t>
       </w:r>
@@ -338,7 +556,13 @@
     </w:p>
     <w:p>
       <w:r>
-        <w:t xml:space="preserve">Nothing to note </w:t>
+        <w:t xml:space="preserve">Nothing </w:t>
+      </w:r>
+      <w:r>
+        <w:t xml:space="preserve">fancy </w:t>
+      </w:r>
+      <w:r>
+        <w:t xml:space="preserve">to note </w:t>
       </w:r>
     </w:p>
     <w:p>
@@ -360,6 +584,7 @@
         <w:t>s Create new Item</w:t>
       </w:r>
     </w:p>
+    <w:p/>
     <w:p>
       <w:pPr>
         <w:pStyle w:val="Heading2"/>

</xml_diff>

<commit_message>
loading buyers page loadItems
</commit_message>
<xml_diff>
--- a/report.docx
+++ b/report.docx
@@ -13,14 +13,9 @@
     <w:p/>
     <w:p>
       <w:pPr>
-        <w:rPr>
-          <w:u w:val="single"/>
-        </w:rPr>
-      </w:pPr>
-      <w:r>
-        <w:rPr>
-          <w:u w:val="single"/>
-        </w:rPr>
+        <w:pStyle w:val="Heading3"/>
+      </w:pPr>
+      <w:r>
         <w:t>Each file has</w:t>
       </w:r>
     </w:p>
@@ -33,12 +28,75 @@
         </w:numPr>
       </w:pPr>
       <w:r>
-        <w:t xml:space="preserve">Error messages for </w:t>
-      </w:r>
-    </w:p>
-    <w:p/>
-    <w:p/>
-    <w:p/>
+        <w:t>Error messages</w:t>
+      </w:r>
+      <w:r>
+        <w:t xml:space="preserve"> for:</w:t>
+      </w:r>
+    </w:p>
+    <w:p>
+      <w:pPr>
+        <w:pStyle w:val="ListParagraph"/>
+        <w:numPr>
+          <w:ilvl w:val="1"/>
+          <w:numId w:val="1"/>
+        </w:numPr>
+      </w:pPr>
+      <w:r>
+        <w:t>Wrong get/post</w:t>
+      </w:r>
+    </w:p>
+    <w:p>
+      <w:pPr>
+        <w:pStyle w:val="ListParagraph"/>
+        <w:numPr>
+          <w:ilvl w:val="1"/>
+          <w:numId w:val="1"/>
+        </w:numPr>
+      </w:pPr>
+      <w:r>
+        <w:t>Called from the correct location</w:t>
+      </w:r>
+    </w:p>
+    <w:p>
+      <w:pPr>
+        <w:pStyle w:val="ListParagraph"/>
+        <w:numPr>
+          <w:ilvl w:val="1"/>
+          <w:numId w:val="1"/>
+        </w:numPr>
+      </w:pPr>
+      <w:r>
+        <w:t>User not being logged in</w:t>
+      </w:r>
+    </w:p>
+    <w:p>
+      <w:pPr>
+        <w:pStyle w:val="ListParagraph"/>
+        <w:numPr>
+          <w:ilvl w:val="1"/>
+          <w:numId w:val="1"/>
+        </w:numPr>
+      </w:pPr>
+      <w:r>
+        <w:t xml:space="preserve">Sql query </w:t>
+      </w:r>
+      <w:r>
+        <w:t>issues</w:t>
+      </w:r>
+    </w:p>
+    <w:p>
+      <w:pPr>
+        <w:pStyle w:val="ListParagraph"/>
+        <w:numPr>
+          <w:ilvl w:val="1"/>
+          <w:numId w:val="1"/>
+        </w:numPr>
+      </w:pPr>
+      <w:r>
+        <w:t>Empty inputs that are essential</w:t>
+      </w:r>
+    </w:p>
     <w:p>
       <w:pPr>
         <w:pStyle w:val="ListParagraph"/>
@@ -48,6 +106,44 @@
         </w:numPr>
       </w:pPr>
       <w:r>
+        <w:t>SQL injection protection when $_POST is used</w:t>
+      </w:r>
+    </w:p>
+    <w:p>
+      <w:pPr>
+        <w:pStyle w:val="ListParagraph"/>
+        <w:numPr>
+          <w:ilvl w:val="0"/>
+          <w:numId w:val="1"/>
+        </w:numPr>
+      </w:pPr>
+      <w:r>
+        <w:t>Use commonly repeated code, connect.php</w:t>
+      </w:r>
+    </w:p>
+    <w:p>
+      <w:pPr>
+        <w:pStyle w:val="Heading3"/>
+      </w:pPr>
+      <w:r>
+        <w:t>Examples of these</w:t>
+      </w:r>
+    </w:p>
+    <w:p>
+      <w:r>
+        <w:tab/>
+      </w:r>
+    </w:p>
+    <w:p/>
+    <w:p>
+      <w:pPr>
+        <w:pStyle w:val="ListParagraph"/>
+        <w:numPr>
+          <w:ilvl w:val="0"/>
+          <w:numId w:val="1"/>
+        </w:numPr>
+      </w:pPr>
+      <w:r>
         <w:t xml:space="preserve">All pages have </w:t>
       </w:r>
       <w:r>
@@ -77,6 +173,9 @@
         <w:t xml:space="preserve"> </w:t>
       </w:r>
       <w:r>
+        <w:rPr>
+          <w:noProof/>
+        </w:rPr>
         <w:drawing>
           <wp:inline distT="0" distB="0" distL="0" distR="0" wp14:anchorId="794BA236" wp14:editId="659AF7D0">
             <wp:extent cx="5172797" cy="2152950"/>
@@ -136,6 +235,9 @@
       <w:r>
         <w:t>-</w:t>
       </w:r>
+      <w:r>
+        <w:t xml:space="preserve"> </w:t>
+      </w:r>
     </w:p>
     <w:p>
       <w:pPr>
@@ -172,6 +274,9 @@
         <w:t xml:space="preserve"> </w:t>
       </w:r>
       <w:r>
+        <w:rPr>
+          <w:noProof/>
+        </w:rPr>
         <w:drawing>
           <wp:inline distT="0" distB="0" distL="0" distR="0" wp14:anchorId="380579D4" wp14:editId="68807E55">
             <wp:extent cx="5029902" cy="1181265"/>
@@ -226,6 +331,7 @@
         <w:pStyle w:val="ListParagraph"/>
       </w:pPr>
       <w:r>
+        <w:lastRenderedPageBreak/>
         <w:t>code</w:t>
       </w:r>
       <w:r>
@@ -235,6 +341,9 @@
         <w:t xml:space="preserve"> </w:t>
       </w:r>
       <w:r>
+        <w:rPr>
+          <w:noProof/>
+        </w:rPr>
         <w:drawing>
           <wp:inline distT="0" distB="0" distL="0" distR="0" wp14:anchorId="0587D372" wp14:editId="693F507A">
             <wp:extent cx="4115374" cy="1219370"/>
@@ -281,15 +390,7 @@
         </w:numPr>
       </w:pPr>
       <w:r>
-        <w:t>Check location that the file is called from to ensure it is being used as designed (</w:t>
-      </w:r>
-      <w:proofErr w:type="spellStart"/>
-      <w:r>
-        <w:t>kradle</w:t>
-      </w:r>
-      <w:proofErr w:type="spellEnd"/>
-      <w:r>
-        <w:t>)</w:t>
+        <w:t>Check location that the file is called from to ensure it is being used as designed (kradle)</w:t>
       </w:r>
       <w:r>
         <w:t xml:space="preserve"> </w:t>
@@ -300,7 +401,6 @@
         <w:pStyle w:val="ListParagraph"/>
       </w:pPr>
       <w:r>
-        <w:lastRenderedPageBreak/>
         <w:t>Code-</w:t>
       </w:r>
       <w:r>
@@ -310,6 +410,9 @@
         <w:t xml:space="preserve"> </w:t>
       </w:r>
       <w:r>
+        <w:rPr>
+          <w:noProof/>
+        </w:rPr>
         <w:drawing>
           <wp:inline distT="0" distB="0" distL="0" distR="0" wp14:anchorId="3A404F33" wp14:editId="578044ED">
             <wp:extent cx="5731510" cy="1397000"/>
@@ -391,6 +494,9 @@
         <w:t xml:space="preserve"> </w:t>
       </w:r>
       <w:r>
+        <w:rPr>
+          <w:noProof/>
+        </w:rPr>
         <w:drawing>
           <wp:inline distT="0" distB="0" distL="0" distR="0" wp14:anchorId="401F3EDD" wp14:editId="35515806">
             <wp:extent cx="4163006" cy="1543265"/>
@@ -437,20 +543,15 @@
         </w:numPr>
       </w:pPr>
       <w:r>
-        <w:t>../../</w:t>
-      </w:r>
-      <w:proofErr w:type="spellStart"/>
-      <w:r>
-        <w:t>connect.php</w:t>
-      </w:r>
-      <w:proofErr w:type="spellEnd"/>
-      <w:r>
-        <w:t xml:space="preserve"> used</w:t>
+        <w:t>../../connect.php used</w:t>
       </w:r>
       <w:r>
         <w:t xml:space="preserve"> code- </w:t>
       </w:r>
       <w:r>
+        <w:rPr>
+          <w:noProof/>
+        </w:rPr>
         <w:drawing>
           <wp:inline distT="0" distB="0" distL="0" distR="0" wp14:anchorId="26FF5259" wp14:editId="2C06DC5A">
             <wp:extent cx="2229161" cy="323895"/>
@@ -499,15 +600,7 @@
     </w:p>
     <w:p>
       <w:r>
-        <w:t xml:space="preserve">Sets up Access to the </w:t>
-      </w:r>
-      <w:proofErr w:type="spellStart"/>
-      <w:r>
-        <w:t>db</w:t>
-      </w:r>
-      <w:proofErr w:type="spellEnd"/>
-      <w:r>
-        <w:t>, used across multiple files.</w:t>
+        <w:t>Sets up Access to the db, used across multiple files.</w:t>
       </w:r>
     </w:p>
     <w:p>
@@ -578,6 +671,7 @@
         <w:pStyle w:val="Heading2"/>
       </w:pPr>
       <w:r>
+        <w:lastRenderedPageBreak/>
         <w:t>Seller</w:t>
       </w:r>
       <w:r>
@@ -612,7 +706,7 @@
   <w:abstractNum w:abstractNumId="0" w15:restartNumberingAfterBreak="0">
     <w:nsid w:val="263323CF"/>
     <w:multiLevelType w:val="hybridMultilevel"/>
-    <w:tmpl w:val="D30638FC"/>
+    <w:tmpl w:val="FA263EC8"/>
     <w:lvl w:ilvl="0" w:tplc="08090001">
       <w:start w:val="1"/>
       <w:numFmt w:val="bullet"/>
@@ -625,7 +719,7 @@
         <w:rFonts w:ascii="Symbol" w:hAnsi="Symbol" w:hint="default"/>
       </w:rPr>
     </w:lvl>
-    <w:lvl w:ilvl="1" w:tplc="08090003" w:tentative="1">
+    <w:lvl w:ilvl="1" w:tplc="08090003">
       <w:start w:val="1"/>
       <w:numFmt w:val="bullet"/>
       <w:lvlText w:val="o"/>
@@ -1180,7 +1274,6 @@
     <w:next w:val="Normal"/>
     <w:link w:val="Heading3Char"/>
     <w:uiPriority w:val="9"/>
-    <w:semiHidden/>
     <w:unhideWhenUsed/>
     <w:qFormat/>
     <w:rsid w:val="002904EE"/>
@@ -1401,7 +1494,6 @@
     <w:basedOn w:val="DefaultParagraphFont"/>
     <w:link w:val="Heading3"/>
     <w:uiPriority w:val="9"/>
-    <w:semiHidden/>
     <w:rsid w:val="002904EE"/>
     <w:rPr>
       <w:rFonts w:asciiTheme="majorHAnsi" w:eastAsiaTheme="majorEastAsia" w:hAnsiTheme="majorHAnsi" w:cstheme="majorBidi"/>

</xml_diff>

<commit_message>
adding sql injection protection to deleteItem.php  and updateItem.php
</commit_message>
<xml_diff>
--- a/report.docx
+++ b/report.docx
@@ -78,8 +78,13 @@
           <w:numId w:val="1"/>
         </w:numPr>
       </w:pPr>
-      <w:r>
-        <w:t xml:space="preserve">Sql query </w:t>
+      <w:proofErr w:type="spellStart"/>
+      <w:r>
+        <w:t>Sql</w:t>
+      </w:r>
+      <w:proofErr w:type="spellEnd"/>
+      <w:r>
+        <w:t xml:space="preserve"> query </w:t>
       </w:r>
       <w:r>
         <w:t>issues</w:t>
@@ -108,6 +113,22 @@
       <w:r>
         <w:t>SQL injection protection when $_POST is used</w:t>
       </w:r>
+      <w:r>
+        <w:t xml:space="preserve"> for </w:t>
+      </w:r>
+      <w:proofErr w:type="spellStart"/>
+      <w:r>
+        <w:t>sql</w:t>
+      </w:r>
+      <w:proofErr w:type="spellEnd"/>
+      <w:r>
+        <w:t xml:space="preserve"> </w:t>
+      </w:r>
+      <w:proofErr w:type="spellStart"/>
+      <w:r>
+        <w:t>querys</w:t>
+      </w:r>
+      <w:proofErr w:type="spellEnd"/>
     </w:p>
     <w:p>
       <w:pPr>
@@ -118,8 +139,13 @@
         </w:numPr>
       </w:pPr>
       <w:r>
-        <w:t>Use commonly repeated code, connect.php</w:t>
-      </w:r>
+        <w:t xml:space="preserve">Use commonly repeated code, </w:t>
+      </w:r>
+      <w:proofErr w:type="spellStart"/>
+      <w:r>
+        <w:t>connect.php</w:t>
+      </w:r>
+      <w:proofErr w:type="spellEnd"/>
     </w:p>
     <w:p>
       <w:pPr>
@@ -129,12 +155,6 @@
         <w:t>Examples of these</w:t>
       </w:r>
     </w:p>
-    <w:p>
-      <w:r>
-        <w:tab/>
-      </w:r>
-    </w:p>
-    <w:p/>
     <w:p>
       <w:pPr>
         <w:pStyle w:val="ListParagraph"/>
@@ -144,7 +164,13 @@
         </w:numPr>
       </w:pPr>
       <w:r>
-        <w:t xml:space="preserve">All pages have </w:t>
+        <w:t xml:space="preserve">All </w:t>
+      </w:r>
+      <w:r>
+        <w:t xml:space="preserve">files where user information is used </w:t>
+      </w:r>
+      <w:r>
+        <w:t xml:space="preserve">have </w:t>
       </w:r>
       <w:r>
         <w:t>SQL</w:t>
@@ -154,6 +180,12 @@
       </w:r>
       <w:r>
         <w:t>g</w:t>
+      </w:r>
+      <w:r>
+        <w:t>, this is done using prepare</w:t>
+      </w:r>
+      <w:r>
+        <w:t xml:space="preserve">. </w:t>
       </w:r>
     </w:p>
     <w:p>
@@ -238,6 +270,46 @@
       <w:r>
         <w:t xml:space="preserve"> </w:t>
       </w:r>
+      <w:r>
+        <w:t xml:space="preserve"> </w:t>
+      </w:r>
+      <w:r>
+        <w:drawing>
+          <wp:inline distT="0" distB="0" distL="0" distR="0" wp14:anchorId="17AE3F3A" wp14:editId="600E099E">
+            <wp:extent cx="5134692" cy="781159"/>
+            <wp:effectExtent l="0" t="0" r="8890" b="0"/>
+            <wp:docPr id="186391139" name="Picture 1" descr="A computer screen with colorful text&#10;&#10;AI-generated content may be incorrect."/>
+            <wp:cNvGraphicFramePr>
+              <a:graphicFrameLocks xmlns:a="http://schemas.openxmlformats.org/drawingml/2006/main" noChangeAspect="1"/>
+            </wp:cNvGraphicFramePr>
+            <a:graphic xmlns:a="http://schemas.openxmlformats.org/drawingml/2006/main">
+              <a:graphicData uri="http://schemas.openxmlformats.org/drawingml/2006/picture">
+                <pic:pic xmlns:pic="http://schemas.openxmlformats.org/drawingml/2006/picture">
+                  <pic:nvPicPr>
+                    <pic:cNvPr id="186391139" name="Picture 1" descr="A computer screen with colorful text&#10;&#10;AI-generated content may be incorrect."/>
+                    <pic:cNvPicPr/>
+                  </pic:nvPicPr>
+                  <pic:blipFill>
+                    <a:blip r:embed="rId7"/>
+                    <a:stretch>
+                      <a:fillRect/>
+                    </a:stretch>
+                  </pic:blipFill>
+                  <pic:spPr>
+                    <a:xfrm>
+                      <a:off x="0" y="0"/>
+                      <a:ext cx="5134692" cy="781159"/>
+                    </a:xfrm>
+                    <a:prstGeom prst="rect">
+                      <a:avLst/>
+                    </a:prstGeom>
+                  </pic:spPr>
+                </pic:pic>
+              </a:graphicData>
+            </a:graphic>
+          </wp:inline>
+        </w:drawing>
+      </w:r>
     </w:p>
     <w:p>
       <w:pPr>
@@ -293,7 +365,7 @@
                     <pic:cNvPicPr/>
                   </pic:nvPicPr>
                   <pic:blipFill>
-                    <a:blip r:embed="rId7"/>
+                    <a:blip r:embed="rId8"/>
                     <a:stretch>
                       <a:fillRect/>
                     </a:stretch>
@@ -360,7 +432,7 @@
                     <pic:cNvPicPr/>
                   </pic:nvPicPr>
                   <pic:blipFill>
-                    <a:blip r:embed="rId8"/>
+                    <a:blip r:embed="rId9"/>
                     <a:stretch>
                       <a:fillRect/>
                     </a:stretch>
@@ -390,7 +462,15 @@
         </w:numPr>
       </w:pPr>
       <w:r>
-        <w:t>Check location that the file is called from to ensure it is being used as designed (kradle)</w:t>
+        <w:t>Check location that the file is called from to ensure it is being used as designed (</w:t>
+      </w:r>
+      <w:proofErr w:type="spellStart"/>
+      <w:r>
+        <w:t>kradle</w:t>
+      </w:r>
+      <w:proofErr w:type="spellEnd"/>
+      <w:r>
+        <w:t>)</w:t>
       </w:r>
       <w:r>
         <w:t xml:space="preserve"> </w:t>
@@ -429,7 +509,7 @@
                     <pic:cNvPicPr/>
                   </pic:nvPicPr>
                   <pic:blipFill>
-                    <a:blip r:embed="rId9"/>
+                    <a:blip r:embed="rId10"/>
                     <a:stretch>
                       <a:fillRect/>
                     </a:stretch>
@@ -513,7 +593,7 @@
                     <pic:cNvPicPr/>
                   </pic:nvPicPr>
                   <pic:blipFill>
-                    <a:blip r:embed="rId10"/>
+                    <a:blip r:embed="rId11"/>
                     <a:stretch>
                       <a:fillRect/>
                     </a:stretch>
@@ -543,7 +623,15 @@
         </w:numPr>
       </w:pPr>
       <w:r>
-        <w:t>../../connect.php used</w:t>
+        <w:t>../../</w:t>
+      </w:r>
+      <w:proofErr w:type="spellStart"/>
+      <w:r>
+        <w:t>connect.php</w:t>
+      </w:r>
+      <w:proofErr w:type="spellEnd"/>
+      <w:r>
+        <w:t xml:space="preserve"> used</w:t>
       </w:r>
       <w:r>
         <w:t xml:space="preserve"> code- </w:t>
@@ -568,7 +656,7 @@
                     <pic:cNvPicPr/>
                   </pic:nvPicPr>
                   <pic:blipFill>
-                    <a:blip r:embed="rId11"/>
+                    <a:blip r:embed="rId12"/>
                     <a:stretch>
                       <a:fillRect/>
                     </a:stretch>
@@ -600,7 +688,15 @@
     </w:p>
     <w:p>
       <w:r>
-        <w:t>Sets up Access to the db, used across multiple files.</w:t>
+        <w:t xml:space="preserve">Sets up Access to the </w:t>
+      </w:r>
+      <w:proofErr w:type="spellStart"/>
+      <w:r>
+        <w:t>db</w:t>
+      </w:r>
+      <w:proofErr w:type="spellEnd"/>
+      <w:r>
+        <w:t>, used across multiple files.</w:t>
       </w:r>
     </w:p>
     <w:p>
@@ -622,10 +718,15 @@
         <w:t xml:space="preserve"> to note </w:t>
       </w:r>
     </w:p>
-    <w:p/>
-    <w:p>
-      <w:r>
-        <w:t xml:space="preserve">starts session &amp; passes onto </w:t>
+    <w:p>
+      <w:r>
+        <w:t xml:space="preserve">starts session </w:t>
+      </w:r>
+      <w:r>
+        <w:t xml:space="preserve">adding userId </w:t>
+      </w:r>
+      <w:r>
+        <w:t xml:space="preserve">&amp; passes onto </w:t>
       </w:r>
       <w:r>
         <w:t>buyer’s</w:t>
@@ -637,6 +738,9 @@
     <w:p>
       <w:r>
         <w:t>incorrect username or password checker</w:t>
+      </w:r>
+      <w:r>
+        <w:t xml:space="preserve"> is implemented</w:t>
       </w:r>
     </w:p>
     <w:p>
@@ -675,21 +779,207 @@
         <w:t>Seller</w:t>
       </w:r>
       <w:r>
-        <w:t>s Create new Item</w:t>
+        <w:t>s Create Item</w:t>
+      </w:r>
+    </w:p>
+    <w:p>
+      <w:r>
+        <w:t xml:space="preserve">Takes inputs from the form in the form of $_POST variable, </w:t>
+      </w:r>
+      <w:r>
+        <w:t xml:space="preserve">finds a new item id by iterating through adding 1 each time and finding the smallest possible unique value. </w:t>
+      </w:r>
+      <w:r>
+        <w:t>Then using prepare() adds the item to the db.</w:t>
+      </w:r>
+    </w:p>
+    <w:p>
+      <w:pPr>
+        <w:pStyle w:val="Heading2"/>
+      </w:pPr>
+      <w:r>
+        <w:t>Sellers View items</w:t>
+      </w:r>
+      <w:r>
+        <w:tab/>
+      </w:r>
+    </w:p>
+    <w:p>
+      <w:r>
+        <w:t xml:space="preserve">Loops through each item </w:t>
+      </w:r>
+      <w:r>
+        <w:t xml:space="preserve">with the </w:t>
+      </w:r>
+      <w:proofErr w:type="spellStart"/>
+      <w:r>
+        <w:t>userI</w:t>
+      </w:r>
+      <w:r>
+        <w:t>D</w:t>
+      </w:r>
+      <w:proofErr w:type="spellEnd"/>
+      <w:r>
+        <w:t xml:space="preserve"> equal to that found in the </w:t>
+      </w:r>
+      <w:r>
+        <w:t>$_SESSION</w:t>
+      </w:r>
+      <w:r>
+        <w:t xml:space="preserve"> variable</w:t>
+      </w:r>
+      <w:r>
+        <w:t xml:space="preserve">. </w:t>
+      </w:r>
+      <w:r>
+        <w:t>Then loops through each</w:t>
+      </w:r>
+      <w:r>
+        <w:t xml:space="preserve"> items image encoding the stored binary data using </w:t>
+      </w:r>
+      <w:r>
+        <w:drawing>
+          <wp:inline distT="0" distB="0" distL="0" distR="0" wp14:anchorId="43888641" wp14:editId="67933172">
+            <wp:extent cx="3286584" cy="314369"/>
+            <wp:effectExtent l="0" t="0" r="0" b="9525"/>
+            <wp:docPr id="1052855389" name="Picture 1"/>
+            <wp:cNvGraphicFramePr>
+              <a:graphicFrameLocks xmlns:a="http://schemas.openxmlformats.org/drawingml/2006/main" noChangeAspect="1"/>
+            </wp:cNvGraphicFramePr>
+            <a:graphic xmlns:a="http://schemas.openxmlformats.org/drawingml/2006/main">
+              <a:graphicData uri="http://schemas.openxmlformats.org/drawingml/2006/picture">
+                <pic:pic xmlns:pic="http://schemas.openxmlformats.org/drawingml/2006/picture">
+                  <pic:nvPicPr>
+                    <pic:cNvPr id="1052855389" name=""/>
+                    <pic:cNvPicPr/>
+                  </pic:nvPicPr>
+                  <pic:blipFill>
+                    <a:blip r:embed="rId13"/>
+                    <a:stretch>
+                      <a:fillRect/>
+                    </a:stretch>
+                  </pic:blipFill>
+                  <pic:spPr>
+                    <a:xfrm>
+                      <a:off x="0" y="0"/>
+                      <a:ext cx="3286584" cy="314369"/>
+                    </a:xfrm>
+                    <a:prstGeom prst="rect">
+                      <a:avLst/>
+                    </a:prstGeom>
+                  </pic:spPr>
+                </pic:pic>
+              </a:graphicData>
+            </a:graphic>
+          </wp:inline>
+        </w:drawing>
+      </w:r>
+    </w:p>
+    <w:p>
+      <w:r>
+        <w:t xml:space="preserve">Base64_encode. This allows us to use </w:t>
+      </w:r>
+      <w:proofErr w:type="spellStart"/>
+      <w:r>
+        <w:t>json_encode</w:t>
+      </w:r>
+      <w:proofErr w:type="spellEnd"/>
+      <w:r>
+        <w:t xml:space="preserve">($items) </w:t>
+      </w:r>
+      <w:r>
+        <w:t>later</w:t>
+      </w:r>
+      <w:r>
+        <w:t xml:space="preserve">. </w:t>
+      </w:r>
+      <w:r>
+        <w:t xml:space="preserve">One by one we add all of the images to $images for a given item and then </w:t>
+      </w:r>
+      <w:r>
+        <w:t xml:space="preserve">add a new entry to items </w:t>
+      </w:r>
+      <w:r>
+        <w:t>containing</w:t>
+      </w:r>
+      <w:r>
+        <w:t xml:space="preserve"> the image. </w:t>
+      </w:r>
+    </w:p>
+    <w:p>
+      <w:pPr>
+        <w:pStyle w:val="Heading2"/>
+      </w:pPr>
+      <w:r>
+        <w:t>Sellers Update item</w:t>
+      </w:r>
+    </w:p>
+    <w:p>
+      <w:r>
+        <w:t xml:space="preserve">Updates the item in the </w:t>
+      </w:r>
+      <w:proofErr w:type="spellStart"/>
+      <w:r>
+        <w:t>db</w:t>
+      </w:r>
+      <w:proofErr w:type="spellEnd"/>
+      <w:r>
+        <w:t xml:space="preserve"> as expected using the </w:t>
+      </w:r>
+      <w:proofErr w:type="spellStart"/>
+      <w:r>
+        <w:t>sql</w:t>
+      </w:r>
+      <w:proofErr w:type="spellEnd"/>
+      <w:r>
+        <w:t xml:space="preserve"> injection protection techniques stated previously</w:t>
+      </w:r>
+    </w:p>
+    <w:p>
+      <w:pPr>
+        <w:pStyle w:val="Heading2"/>
+      </w:pPr>
+      <w:r>
+        <w:t xml:space="preserve">Sellers </w:t>
+      </w:r>
+      <w:r>
+        <w:t>Delete</w:t>
+      </w:r>
+      <w:r>
+        <w:t xml:space="preserve"> item</w:t>
+      </w:r>
+    </w:p>
+    <w:p>
+      <w:r>
+        <w:t>Nothing to not</w:t>
+      </w:r>
+      <w:r>
+        <w:t>e</w:t>
+      </w:r>
+      <w:r>
+        <w:t xml:space="preserve">. Uses listed techniques </w:t>
+      </w:r>
+    </w:p>
+    <w:p>
+      <w:pPr>
+        <w:pStyle w:val="Heading2"/>
+      </w:pPr>
+      <w:r>
+        <w:t>Buyers View Items</w:t>
+      </w:r>
+    </w:p>
+    <w:p>
+      <w:r>
+        <w:t>Verry similar to seller’s view items. However instead of sorting items by userId we sort them by a given category. This allows us to load the page one category at a time.</w:t>
+      </w:r>
+      <w:r>
+        <w:t xml:space="preserve"> With the use of AJAX…..not my bit…</w:t>
       </w:r>
     </w:p>
     <w:p/>
-    <w:p>
-      <w:pPr>
-        <w:pStyle w:val="Heading2"/>
-      </w:pPr>
-      <w:r>
-        <w:t>Sellers View items</w:t>
-      </w:r>
-      <w:r>
-        <w:tab/>
-      </w:r>
-    </w:p>
+    <w:p/>
+    <w:p/>
+    <w:p/>
     <w:p/>
     <w:sectPr>
       <w:pgSz w:w="11906" w:h="16838"/>

</xml_diff>

<commit_message>
report updates in red
</commit_message>
<xml_diff>
--- a/report.docx
+++ b/report.docx
@@ -78,13 +78,8 @@
           <w:numId w:val="1"/>
         </w:numPr>
       </w:pPr>
-      <w:proofErr w:type="spellStart"/>
-      <w:r>
-        <w:t>Sql</w:t>
-      </w:r>
-      <w:proofErr w:type="spellEnd"/>
-      <w:r>
-        <w:t xml:space="preserve"> query </w:t>
+      <w:r>
+        <w:t xml:space="preserve">Sql query </w:t>
       </w:r>
       <w:r>
         <w:t>issues</w:t>
@@ -114,21 +109,8 @@
         <w:t>SQL injection protection when $_POST is used</w:t>
       </w:r>
       <w:r>
-        <w:t xml:space="preserve"> for </w:t>
-      </w:r>
-      <w:proofErr w:type="spellStart"/>
-      <w:r>
-        <w:t>sql</w:t>
-      </w:r>
-      <w:proofErr w:type="spellEnd"/>
-      <w:r>
-        <w:t xml:space="preserve"> </w:t>
-      </w:r>
-      <w:proofErr w:type="spellStart"/>
-      <w:r>
-        <w:t>querys</w:t>
-      </w:r>
-      <w:proofErr w:type="spellEnd"/>
+        <w:t xml:space="preserve"> for sql querys</w:t>
+      </w:r>
     </w:p>
     <w:p>
       <w:pPr>
@@ -139,13 +121,8 @@
         </w:numPr>
       </w:pPr>
       <w:r>
-        <w:t xml:space="preserve">Use commonly repeated code, </w:t>
-      </w:r>
-      <w:proofErr w:type="spellStart"/>
-      <w:r>
-        <w:t>connect.php</w:t>
-      </w:r>
-      <w:proofErr w:type="spellEnd"/>
+        <w:t>Use commonly repeated code, connect.php</w:t>
+      </w:r>
     </w:p>
     <w:p>
       <w:pPr>
@@ -274,6 +251,9 @@
         <w:t xml:space="preserve"> </w:t>
       </w:r>
       <w:r>
+        <w:rPr>
+          <w:noProof/>
+        </w:rPr>
         <w:drawing>
           <wp:inline distT="0" distB="0" distL="0" distR="0" wp14:anchorId="17AE3F3A" wp14:editId="600E099E">
             <wp:extent cx="5134692" cy="781159"/>
@@ -462,15 +442,7 @@
         </w:numPr>
       </w:pPr>
       <w:r>
-        <w:t>Check location that the file is called from to ensure it is being used as designed (</w:t>
-      </w:r>
-      <w:proofErr w:type="spellStart"/>
-      <w:r>
-        <w:t>kradle</w:t>
-      </w:r>
-      <w:proofErr w:type="spellEnd"/>
-      <w:r>
-        <w:t>)</w:t>
+        <w:t>Check location that the file is called from to ensure it is being used as designed (kradle)</w:t>
       </w:r>
       <w:r>
         <w:t xml:space="preserve"> </w:t>
@@ -623,15 +595,7 @@
         </w:numPr>
       </w:pPr>
       <w:r>
-        <w:t>../../</w:t>
-      </w:r>
-      <w:proofErr w:type="spellStart"/>
-      <w:r>
-        <w:t>connect.php</w:t>
-      </w:r>
-      <w:proofErr w:type="spellEnd"/>
-      <w:r>
-        <w:t xml:space="preserve"> used</w:t>
+        <w:t>../../connect.php used</w:t>
       </w:r>
       <w:r>
         <w:t xml:space="preserve"> code- </w:t>
@@ -688,15 +652,7 @@
     </w:p>
     <w:p>
       <w:r>
-        <w:t xml:space="preserve">Sets up Access to the </w:t>
-      </w:r>
-      <w:proofErr w:type="spellStart"/>
-      <w:r>
-        <w:t>db</w:t>
-      </w:r>
-      <w:proofErr w:type="spellEnd"/>
-      <w:r>
-        <w:t>, used across multiple files.</w:t>
+        <w:t>Sets up Access to the db, used across multiple files.</w:t>
       </w:r>
     </w:p>
     <w:p>
@@ -809,16 +765,11 @@
         <w:t xml:space="preserve">Loops through each item </w:t>
       </w:r>
       <w:r>
-        <w:t xml:space="preserve">with the </w:t>
-      </w:r>
-      <w:proofErr w:type="spellStart"/>
-      <w:r>
-        <w:t>userI</w:t>
+        <w:t>with the userI</w:t>
       </w:r>
       <w:r>
         <w:t>D</w:t>
       </w:r>
-      <w:proofErr w:type="spellEnd"/>
       <w:r>
         <w:t xml:space="preserve"> equal to that found in the </w:t>
       </w:r>
@@ -838,6 +789,9 @@
         <w:t xml:space="preserve"> items image encoding the stored binary data using </w:t>
       </w:r>
       <w:r>
+        <w:rPr>
+          <w:noProof/>
+        </w:rPr>
         <w:drawing>
           <wp:inline distT="0" distB="0" distL="0" distR="0" wp14:anchorId="43888641" wp14:editId="67933172">
             <wp:extent cx="3286584" cy="314369"/>
@@ -877,15 +831,7 @@
     </w:p>
     <w:p>
       <w:r>
-        <w:t xml:space="preserve">Base64_encode. This allows us to use </w:t>
-      </w:r>
-      <w:proofErr w:type="spellStart"/>
-      <w:r>
-        <w:t>json_encode</w:t>
-      </w:r>
-      <w:proofErr w:type="spellEnd"/>
-      <w:r>
-        <w:t xml:space="preserve">($items) </w:t>
+        <w:t xml:space="preserve">Base64_encode. This allows us to use json_encode($items) </w:t>
       </w:r>
       <w:r>
         <w:t>later</w:t>
@@ -911,53 +857,127 @@
         <w:pStyle w:val="Heading2"/>
       </w:pPr>
       <w:r>
-        <w:t>Sellers Update item</w:t>
-      </w:r>
-    </w:p>
-    <w:p>
-      <w:r>
-        <w:t xml:space="preserve">Updates the item in the </w:t>
-      </w:r>
-      <w:proofErr w:type="spellStart"/>
-      <w:r>
-        <w:t>db</w:t>
-      </w:r>
-      <w:proofErr w:type="spellEnd"/>
-      <w:r>
-        <w:t xml:space="preserve"> as expected using the </w:t>
-      </w:r>
-      <w:proofErr w:type="spellStart"/>
-      <w:r>
-        <w:t>sql</w:t>
-      </w:r>
-      <w:proofErr w:type="spellEnd"/>
-      <w:r>
-        <w:t xml:space="preserve"> injection protection techniques stated previously</w:t>
-      </w:r>
-    </w:p>
-    <w:p>
-      <w:pPr>
-        <w:pStyle w:val="Heading2"/>
-      </w:pPr>
-      <w:r>
-        <w:t xml:space="preserve">Sellers </w:t>
-      </w:r>
-      <w:r>
-        <w:t>Delete</w:t>
-      </w:r>
-      <w:r>
-        <w:t xml:space="preserve"> item</w:t>
-      </w:r>
-    </w:p>
-    <w:p>
-      <w:r>
-        <w:t>Nothing to not</w:t>
-      </w:r>
-      <w:r>
-        <w:t>e</w:t>
-      </w:r>
-      <w:r>
-        <w:t xml:space="preserve">. Uses listed techniques </w:t>
+        <w:t>Sellers Update</w:t>
+      </w:r>
+      <w:r>
+        <w:t>/ Delete</w:t>
+      </w:r>
+      <w:r>
+        <w:t>item</w:t>
+      </w:r>
+    </w:p>
+    <w:p>
+      <w:r>
+        <w:t>Updates the item in the db as expected using the sql injection protection techniques stated previously</w:t>
+      </w:r>
+      <w:r>
+        <w:t>.</w:t>
+      </w:r>
+    </w:p>
+    <w:p>
+      <w:pPr>
+        <w:rPr>
+          <w:color w:val="FF0000"/>
+          <w:sz w:val="32"/>
+          <w:szCs w:val="32"/>
+        </w:rPr>
+      </w:pPr>
+      <w:r>
+        <w:rPr>
+          <w:color w:val="FF0000"/>
+          <w:sz w:val="32"/>
+          <w:szCs w:val="32"/>
+        </w:rPr>
+        <w:t>Red image (new)</w:t>
+      </w:r>
+    </w:p>
+    <w:p>
+      <w:pPr>
+        <w:rPr>
+          <w:color w:val="FF0000"/>
+        </w:rPr>
+      </w:pPr>
+      <w:r>
+        <w:rPr>
+          <w:color w:val="FF0000"/>
+        </w:rPr>
+        <w:drawing>
+          <wp:inline distT="0" distB="0" distL="0" distR="0" wp14:anchorId="646C237D" wp14:editId="3CED69FE">
+            <wp:extent cx="5731510" cy="594995"/>
+            <wp:effectExtent l="0" t="0" r="2540" b="0"/>
+            <wp:docPr id="916760229" name="Picture 1"/>
+            <wp:cNvGraphicFramePr>
+              <a:graphicFrameLocks xmlns:a="http://schemas.openxmlformats.org/drawingml/2006/main" noChangeAspect="1"/>
+            </wp:cNvGraphicFramePr>
+            <a:graphic xmlns:a="http://schemas.openxmlformats.org/drawingml/2006/main">
+              <a:graphicData uri="http://schemas.openxmlformats.org/drawingml/2006/picture">
+                <pic:pic xmlns:pic="http://schemas.openxmlformats.org/drawingml/2006/picture">
+                  <pic:nvPicPr>
+                    <pic:cNvPr id="916760229" name=""/>
+                    <pic:cNvPicPr/>
+                  </pic:nvPicPr>
+                  <pic:blipFill>
+                    <a:blip r:embed="rId14"/>
+                    <a:stretch>
+                      <a:fillRect/>
+                    </a:stretch>
+                  </pic:blipFill>
+                  <pic:spPr>
+                    <a:xfrm>
+                      <a:off x="0" y="0"/>
+                      <a:ext cx="5731510" cy="594995"/>
+                    </a:xfrm>
+                    <a:prstGeom prst="rect">
+                      <a:avLst/>
+                    </a:prstGeom>
+                  </pic:spPr>
+                </pic:pic>
+              </a:graphicData>
+            </a:graphic>
+          </wp:inline>
+        </w:drawing>
+      </w:r>
+    </w:p>
+    <w:p>
+      <w:pPr>
+        <w:rPr>
+          <w:color w:val="FF0000"/>
+          <w:sz w:val="28"/>
+          <w:szCs w:val="28"/>
+        </w:rPr>
+      </w:pPr>
+      <w:r>
+        <w:rPr>
+          <w:color w:val="FF0000"/>
+          <w:sz w:val="28"/>
+          <w:szCs w:val="28"/>
+        </w:rPr>
+        <w:t>Red image(new)</w:t>
+      </w:r>
+    </w:p>
+    <w:p>
+      <w:pPr>
+        <w:rPr>
+          <w:color w:val="FF0000"/>
+          <w:sz w:val="24"/>
+          <w:szCs w:val="24"/>
+        </w:rPr>
+      </w:pPr>
+      <w:r>
+        <w:rPr>
+          <w:color w:val="FF0000"/>
+          <w:sz w:val="24"/>
+          <w:szCs w:val="24"/>
+        </w:rPr>
+        <w:t xml:space="preserve">both use json_decode to hndle the input </w:t>
+      </w:r>
+      <w:r>
+        <w:rPr>
+          <w:color w:val="FF0000"/>
+          <w:sz w:val="24"/>
+          <w:szCs w:val="24"/>
+        </w:rPr>
+        <w:t>from js. This is then used to find item id/ new item information.</w:t>
       </w:r>
     </w:p>
     <w:p>

</xml_diff>

<commit_message>
Report with my stuff added
</commit_message>
<xml_diff>
--- a/report.docx
+++ b/report.docx
@@ -1,6 +1,6 @@
 
 <file path=word/document.xml><?xml version="1.0" encoding="utf-8"?>
-<w:document xmlns:wpc="http://schemas.microsoft.com/office/word/2010/wordprocessingCanvas" xmlns:cx="http://schemas.microsoft.com/office/drawing/2014/chartex" xmlns:cx1="http://schemas.microsoft.com/office/drawing/2015/9/8/chartex" xmlns:cx2="http://schemas.microsoft.com/office/drawing/2015/10/21/chartex" xmlns:cx3="http://schemas.microsoft.com/office/drawing/2016/5/9/chartex" xmlns:cx4="http://schemas.microsoft.com/office/drawing/2016/5/10/chartex" xmlns:cx5="http://schemas.microsoft.com/office/drawing/2016/5/11/chartex" xmlns:cx6="http://schemas.microsoft.com/office/drawing/2016/5/12/chartex" xmlns:cx7="http://schemas.microsoft.com/office/drawing/2016/5/13/chartex" xmlns:cx8="http://schemas.microsoft.com/office/drawing/2016/5/14/chartex" xmlns:mc="http://schemas.openxmlformats.org/markup-compatibility/2006" xmlns:aink="http://schemas.microsoft.com/office/drawing/2016/ink" xmlns:am3d="http://schemas.microsoft.com/office/drawing/2017/model3d" xmlns:o="urn:schemas-microsoft-com:office:office" xmlns:oel="http://schemas.microsoft.com/office/2019/extlst" xmlns:r="http://schemas.openxmlformats.org/officeDocument/2006/relationships" xmlns:m="http://schemas.openxmlformats.org/officeDocument/2006/math" xmlns:v="urn:schemas-microsoft-com:vml" xmlns:wp14="http://schemas.microsoft.com/office/word/2010/wordprocessingDrawing" xmlns:wp="http://schemas.openxmlformats.org/drawingml/2006/wordprocessingDrawing" xmlns:w10="urn:schemas-microsoft-com:office:word" xmlns:w="http://schemas.openxmlformats.org/wordprocessingml/2006/main" xmlns:w14="http://schemas.microsoft.com/office/word/2010/wordml" xmlns:w15="http://schemas.microsoft.com/office/word/2012/wordml" xmlns:w16cex="http://schemas.microsoft.com/office/word/2018/wordml/cex" xmlns:w16cid="http://schemas.microsoft.com/office/word/2016/wordml/cid" xmlns:w16="http://schemas.microsoft.com/office/word/2018/wordml" xmlns:w16du="http://schemas.microsoft.com/office/word/2023/wordml/word16du" xmlns:w16sdtdh="http://schemas.microsoft.com/office/word/2020/wordml/sdtdatahash" xmlns:w16sdtfl="http://schemas.microsoft.com/office/word/2024/wordml/sdtformatlock" xmlns:w16se="http://schemas.microsoft.com/office/word/2015/wordml/symex" xmlns:wpg="http://schemas.microsoft.com/office/word/2010/wordprocessingGroup" xmlns:wpi="http://schemas.microsoft.com/office/word/2010/wordprocessingInk" xmlns:wne="http://schemas.microsoft.com/office/word/2006/wordml" xmlns:wps="http://schemas.microsoft.com/office/word/2010/wordprocessingShape" mc:Ignorable="w14 w15 w16se w16cid w16 w16cex w16sdtdh w16sdtfl w16du wp14">
+<w:document xmlns:wpc="http://schemas.microsoft.com/office/word/2010/wordprocessingCanvas" xmlns:cx="http://schemas.microsoft.com/office/drawing/2014/chartex" xmlns:cx1="http://schemas.microsoft.com/office/drawing/2015/9/8/chartex" xmlns:cx2="http://schemas.microsoft.com/office/drawing/2015/10/21/chartex" xmlns:cx3="http://schemas.microsoft.com/office/drawing/2016/5/9/chartex" xmlns:cx4="http://schemas.microsoft.com/office/drawing/2016/5/10/chartex" xmlns:cx5="http://schemas.microsoft.com/office/drawing/2016/5/11/chartex" xmlns:cx6="http://schemas.microsoft.com/office/drawing/2016/5/12/chartex" xmlns:cx7="http://schemas.microsoft.com/office/drawing/2016/5/13/chartex" xmlns:cx8="http://schemas.microsoft.com/office/drawing/2016/5/14/chartex" xmlns:mc="http://schemas.openxmlformats.org/markup-compatibility/2006" xmlns:aink="http://schemas.microsoft.com/office/drawing/2016/ink" xmlns:am3d="http://schemas.microsoft.com/office/drawing/2017/model3d" xmlns:o="urn:schemas-microsoft-com:office:office" xmlns:oel="http://schemas.microsoft.com/office/2019/extlst" xmlns:r="http://schemas.openxmlformats.org/officeDocument/2006/relationships" xmlns:m="http://schemas.openxmlformats.org/officeDocument/2006/math" xmlns:v="urn:schemas-microsoft-com:vml" xmlns:wp14="http://schemas.microsoft.com/office/word/2010/wordprocessingDrawing" xmlns:wp="http://schemas.openxmlformats.org/drawingml/2006/wordprocessingDrawing" xmlns:w10="urn:schemas-microsoft-com:office:word" xmlns:w="http://schemas.openxmlformats.org/wordprocessingml/2006/main" xmlns:w14="http://schemas.microsoft.com/office/word/2010/wordml" xmlns:w15="http://schemas.microsoft.com/office/word/2012/wordml" xmlns:w16cex="http://schemas.microsoft.com/office/word/2018/wordml/cex" xmlns:w16cid="http://schemas.microsoft.com/office/word/2016/wordml/cid" xmlns:w16="http://schemas.microsoft.com/office/word/2018/wordml" xmlns:w16du="http://schemas.microsoft.com/office/word/2023/wordml/word16du" xmlns:w16sdtdh="http://schemas.microsoft.com/office/word/2020/wordml/sdtdatahash" xmlns:w16sdtfl="http://schemas.microsoft.com/office/word/2024/wordml/sdtformatlock" xmlns:w16se="http://schemas.microsoft.com/office/word/2015/wordml/symex" xmlns:wpg="http://schemas.microsoft.com/office/word/2010/wordprocessingGroup" xmlns:wpi="http://schemas.microsoft.com/office/word/2010/wordprocessingInk" xmlns:wne="http://schemas.microsoft.com/office/word/2006/wordml" xmlns:wps="http://schemas.microsoft.com/office/word/2010/wordprocessingShape" xmlns:a="http://schemas.openxmlformats.org/drawingml/2006/main" xmlns:pic="http://schemas.openxmlformats.org/drawingml/2006/picture" mc:Ignorable="w14 w15 w16se w16cid w16 w16cex w16sdtdh w16sdtfl w16du wp14">
   <w:body>
     <w:p>
       <w:pPr>
@@ -1038,9 +1038,230 @@
     <w:p/>
     <w:p/>
     <w:p/>
-    <w:p/>
+    <w:p>
+      <w:pPr>
+        <w:pStyle w:val="Heading1"/>
+      </w:pPr>
+      <w:r>
+        <w:rPr/>
+        <w:t>Front end- Sean</w:t>
+      </w:r>
+      <w:r>
+        <w:rPr/>
+        <w:t xml:space="preserve"> Buyers/login/register</w:t>
+      </w:r>
+    </w:p>
+    <w:p>
+      <w:pPr>
+        <w:pStyle w:val="Normal"/>
+      </w:pPr>
+    </w:p>
+    <w:p>
+      <w:pPr>
+        <w:pStyle w:val="Heading3"/>
+        <w:rPr>
+          <w:sz w:val="32"/>
+          <w:szCs w:val="32"/>
+        </w:rPr>
+      </w:pPr>
+      <w:r>
+        <w:rPr/>
+        <w:t xml:space="preserve">Login Page- </w:t>
+      </w:r>
+    </w:p>
+    <w:p>
+      <w:pPr>
+        <w:pStyle w:val="Normal"/>
+      </w:pPr>
+      <w:r>
+        <w:rPr/>
+        <w:t xml:space="preserve">I made the html and the </w:t>
+      </w:r>
+      <w:r>
+        <w:rPr/>
+        <w:t>css</w:t>
+      </w:r>
+      <w:r>
+        <w:rPr/>
+        <w:t xml:space="preserve"> for the Login page to make sure it is a prop</w:t>
+      </w:r>
+      <w:r>
+        <w:rPr/>
+        <w:t>er layout and kept it simple like most websites.</w:t>
+      </w:r>
+    </w:p>
+    <w:p>
+      <w:pPr>
+        <w:pStyle w:val="Heading3"/>
+      </w:pPr>
+      <w:r>
+        <w:rPr/>
+        <w:t>Sign up page-</w:t>
+      </w:r>
+    </w:p>
+    <w:p>
+      <w:pPr>
+        <w:pStyle w:val="Normal"/>
+      </w:pPr>
+      <w:r>
+        <w:rPr/>
+        <w:t xml:space="preserve">I made the html and </w:t>
+      </w:r>
+      <w:r>
+        <w:rPr/>
+        <w:t>css</w:t>
+      </w:r>
+      <w:r>
+        <w:rPr/>
+        <w:t xml:space="preserve"> for the </w:t>
+      </w:r>
+      <w:r>
+        <w:rPr/>
+        <w:t>Sign up</w:t>
+      </w:r>
+      <w:r>
+        <w:rPr/>
+        <w:t xml:space="preserve"> page using a form for the users to fill out when registering onto the website. Blessing partially helped with the JavaScript and some </w:t>
+      </w:r>
+      <w:r>
+        <w:rPr/>
+        <w:t>of the design features in the css.</w:t>
+      </w:r>
+    </w:p>
+    <w:p>
+      <w:pPr>
+        <w:pStyle w:val="Heading3"/>
+      </w:pPr>
+      <w:r>
+        <w:rPr/>
+        <w:t>Buyers home page-</w:t>
+      </w:r>
+    </w:p>
+    <w:p>
+      <w:pPr>
+        <w:pStyle w:val="Normal"/>
+      </w:pPr>
+      <w:r>
+        <w:rPr/>
+        <w:t xml:space="preserve">I did the </w:t>
+      </w:r>
+      <w:r>
+        <w:rPr/>
+        <w:t>html,css,js</w:t>
+      </w:r>
+      <w:r>
+        <w:rPr/>
+        <w:t xml:space="preserve">. I made the header with the search bar and the nav bar like most </w:t>
+      </w:r>
+      <w:r>
+        <w:rPr/>
+        <w:t>proffesional</w:t>
+      </w:r>
+      <w:r>
+        <w:rPr/>
+        <w:t xml:space="preserve"> websites after asking my family how to improve it.</w:t>
+      </w:r>
+    </w:p>
+    <w:p>
+      <w:pPr>
+        <w:pStyle w:val="Normal"/>
+      </w:pPr>
+      <w:r>
+        <w:rPr/>
+        <w:t xml:space="preserve"> </w:t>
+      </w:r>
+      <w:r>
+        <w:rPr>
+          <w:rStyle w:val="Heading3Char"/>
+        </w:rPr>
+        <w:t>Buyers home page 2 for view item-</w:t>
+      </w:r>
+    </w:p>
+    <w:p>
+      <w:pPr>
+        <w:pStyle w:val="Normal"/>
+      </w:pPr>
+      <w:r>
+        <w:rPr/>
+        <w:t xml:space="preserve">I </w:t>
+      </w:r>
+      <w:r>
+        <w:rPr/>
+        <w:t>did</w:t>
+      </w:r>
+      <w:r>
+        <w:rPr/>
+        <w:t xml:space="preserve"> the </w:t>
+      </w:r>
+      <w:r>
+        <w:rPr/>
+        <w:t>html,css,js</w:t>
+      </w:r>
+      <w:r>
+        <w:rPr/>
+        <w:t xml:space="preserve">. I did this like amazon inspired with a main photo and 2 smaller photos on the left also of the product. Then a lot of </w:t>
+      </w:r>
+      <w:r>
+        <w:rPr/>
+        <w:t>discription</w:t>
+      </w:r>
+      <w:r>
+        <w:rPr/>
+        <w:t xml:space="preserve"> is in a b</w:t>
+      </w:r>
+      <w:r>
+        <w:rPr/>
+        <w:t>ox to the right of the photos.</w:t>
+      </w:r>
+    </w:p>
+    <w:p>
+      <w:pPr>
+        <w:pStyle w:val="Heading3"/>
+      </w:pPr>
+      <w:r>
+        <w:rPr/>
+        <w:t>Basket-</w:t>
+      </w:r>
+    </w:p>
+    <w:p>
+      <w:pPr>
+        <w:pStyle w:val="Normal"/>
+        <w:rPr>
+          <w:sz w:val="20"/>
+          <w:szCs w:val="20"/>
+        </w:rPr>
+      </w:pPr>
+      <w:r>
+        <w:rPr>
+          <w:sz w:val="20"/>
+          <w:szCs w:val="20"/>
+        </w:rPr>
+        <w:t xml:space="preserve">I did the html and </w:t>
+      </w:r>
+      <w:r>
+        <w:rPr>
+          <w:sz w:val="20"/>
+          <w:szCs w:val="20"/>
+        </w:rPr>
+        <w:t>css</w:t>
+      </w:r>
+      <w:r>
+        <w:rPr>
+          <w:sz w:val="20"/>
+          <w:szCs w:val="20"/>
+        </w:rPr>
+        <w:t xml:space="preserve"> with Blessing.</w:t>
+      </w:r>
+      <w:r>
+        <w:rPr>
+          <w:sz w:val="20"/>
+          <w:szCs w:val="20"/>
+        </w:rPr>
+        <w:t xml:space="preserve"> I gave the main structure for a basket and then blessing has improves it since.</w:t>
+      </w:r>
+    </w:p>
     <w:sectPr>
-      <w:pgSz w:w="11906" w:h="16838"/>
+      <w:pgSz w:w="11906" w:h="16838" w:orient="portrait"/>
       <w:pgMar w:top="1440" w:right="1440" w:bottom="1440" w:left="1440" w:header="708" w:footer="708" w:gutter="0"/>
       <w:cols w:space="708"/>
       <w:docGrid w:linePitch="360"/>
@@ -1064,7 +1285,7 @@
         <w:ind w:left="720" w:hanging="360"/>
       </w:pPr>
       <w:rPr>
-        <w:rFonts w:ascii="Symbol" w:hAnsi="Symbol" w:hint="default"/>
+        <w:rFonts w:hint="default" w:ascii="Symbol" w:hAnsi="Symbol"/>
       </w:rPr>
     </w:lvl>
     <w:lvl w:ilvl="1" w:tplc="08090003">
@@ -1076,7 +1297,7 @@
         <w:ind w:left="1440" w:hanging="360"/>
       </w:pPr>
       <w:rPr>
-        <w:rFonts w:ascii="Courier New" w:hAnsi="Courier New" w:cs="Courier New" w:hint="default"/>
+        <w:rFonts w:hint="default" w:ascii="Courier New" w:hAnsi="Courier New" w:cs="Courier New"/>
       </w:rPr>
     </w:lvl>
     <w:lvl w:ilvl="2" w:tplc="08090005" w:tentative="1">
@@ -1088,7 +1309,7 @@
         <w:ind w:left="2160" w:hanging="360"/>
       </w:pPr>
       <w:rPr>
-        <w:rFonts w:ascii="Wingdings" w:hAnsi="Wingdings" w:hint="default"/>
+        <w:rFonts w:hint="default" w:ascii="Wingdings" w:hAnsi="Wingdings"/>
       </w:rPr>
     </w:lvl>
     <w:lvl w:ilvl="3" w:tplc="08090001" w:tentative="1">
@@ -1100,7 +1321,7 @@
         <w:ind w:left="2880" w:hanging="360"/>
       </w:pPr>
       <w:rPr>
-        <w:rFonts w:ascii="Symbol" w:hAnsi="Symbol" w:hint="default"/>
+        <w:rFonts w:hint="default" w:ascii="Symbol" w:hAnsi="Symbol"/>
       </w:rPr>
     </w:lvl>
     <w:lvl w:ilvl="4" w:tplc="08090003" w:tentative="1">
@@ -1112,7 +1333,7 @@
         <w:ind w:left="3600" w:hanging="360"/>
       </w:pPr>
       <w:rPr>
-        <w:rFonts w:ascii="Courier New" w:hAnsi="Courier New" w:cs="Courier New" w:hint="default"/>
+        <w:rFonts w:hint="default" w:ascii="Courier New" w:hAnsi="Courier New" w:cs="Courier New"/>
       </w:rPr>
     </w:lvl>
     <w:lvl w:ilvl="5" w:tplc="08090005" w:tentative="1">
@@ -1124,7 +1345,7 @@
         <w:ind w:left="4320" w:hanging="360"/>
       </w:pPr>
       <w:rPr>
-        <w:rFonts w:ascii="Wingdings" w:hAnsi="Wingdings" w:hint="default"/>
+        <w:rFonts w:hint="default" w:ascii="Wingdings" w:hAnsi="Wingdings"/>
       </w:rPr>
     </w:lvl>
     <w:lvl w:ilvl="6" w:tplc="08090001" w:tentative="1">
@@ -1136,7 +1357,7 @@
         <w:ind w:left="5040" w:hanging="360"/>
       </w:pPr>
       <w:rPr>
-        <w:rFonts w:ascii="Symbol" w:hAnsi="Symbol" w:hint="default"/>
+        <w:rFonts w:hint="default" w:ascii="Symbol" w:hAnsi="Symbol"/>
       </w:rPr>
     </w:lvl>
     <w:lvl w:ilvl="7" w:tplc="08090003" w:tentative="1">
@@ -1148,7 +1369,7 @@
         <w:ind w:left="5760" w:hanging="360"/>
       </w:pPr>
       <w:rPr>
-        <w:rFonts w:ascii="Courier New" w:hAnsi="Courier New" w:cs="Courier New" w:hint="default"/>
+        <w:rFonts w:hint="default" w:ascii="Courier New" w:hAnsi="Courier New" w:cs="Courier New"/>
       </w:rPr>
     </w:lvl>
     <w:lvl w:ilvl="8" w:tplc="08090005" w:tentative="1">
@@ -1160,7 +1381,7 @@
         <w:ind w:left="6480" w:hanging="360"/>
       </w:pPr>
       <w:rPr>
-        <w:rFonts w:ascii="Wingdings" w:hAnsi="Wingdings" w:hint="default"/>
+        <w:rFonts w:hint="default" w:ascii="Wingdings" w:hAnsi="Wingdings"/>
       </w:rPr>
     </w:lvl>
   </w:abstractNum>
@@ -1175,7 +1396,7 @@
   <w:docDefaults>
     <w:rPrDefault>
       <w:rPr>
-        <w:rFonts w:asciiTheme="minorHAnsi" w:eastAsiaTheme="minorEastAsia" w:hAnsiTheme="minorHAnsi" w:cstheme="minorBidi"/>
+        <w:rFonts w:asciiTheme="minorHAnsi" w:hAnsiTheme="minorHAnsi" w:eastAsiaTheme="minorEastAsia" w:cstheme="minorBidi"/>
         <w:sz w:val="21"/>
         <w:szCs w:val="21"/>
         <w:lang w:val="en-GB" w:eastAsia="en-US" w:bidi="ar-SA"/>
@@ -1190,14 +1411,14 @@
   <w:latentStyles w:defLockedState="0" w:defUIPriority="99" w:defSemiHidden="0" w:defUnhideWhenUsed="0" w:defQFormat="0" w:count="376">
     <w:lsdException w:name="Normal" w:uiPriority="0" w:qFormat="1"/>
     <w:lsdException w:name="heading 1" w:uiPriority="9" w:qFormat="1"/>
-    <w:lsdException w:name="heading 2" w:semiHidden="1" w:uiPriority="9" w:unhideWhenUsed="1" w:qFormat="1"/>
-    <w:lsdException w:name="heading 3" w:semiHidden="1" w:uiPriority="9" w:unhideWhenUsed="1" w:qFormat="1"/>
-    <w:lsdException w:name="heading 4" w:semiHidden="1" w:uiPriority="9" w:unhideWhenUsed="1" w:qFormat="1"/>
-    <w:lsdException w:name="heading 5" w:semiHidden="1" w:uiPriority="9" w:unhideWhenUsed="1" w:qFormat="1"/>
-    <w:lsdException w:name="heading 6" w:semiHidden="1" w:uiPriority="9" w:unhideWhenUsed="1" w:qFormat="1"/>
-    <w:lsdException w:name="heading 7" w:semiHidden="1" w:uiPriority="9" w:unhideWhenUsed="1" w:qFormat="1"/>
-    <w:lsdException w:name="heading 8" w:semiHidden="1" w:uiPriority="9" w:unhideWhenUsed="1" w:qFormat="1"/>
-    <w:lsdException w:name="heading 9" w:semiHidden="1" w:uiPriority="9" w:unhideWhenUsed="1" w:qFormat="1"/>
+    <w:lsdException w:name="heading 2" w:uiPriority="9" w:semiHidden="1" w:unhideWhenUsed="1" w:qFormat="1"/>
+    <w:lsdException w:name="heading 3" w:uiPriority="9" w:semiHidden="1" w:unhideWhenUsed="1" w:qFormat="1"/>
+    <w:lsdException w:name="heading 4" w:uiPriority="9" w:semiHidden="1" w:unhideWhenUsed="1" w:qFormat="1"/>
+    <w:lsdException w:name="heading 5" w:uiPriority="9" w:semiHidden="1" w:unhideWhenUsed="1" w:qFormat="1"/>
+    <w:lsdException w:name="heading 6" w:uiPriority="9" w:semiHidden="1" w:unhideWhenUsed="1" w:qFormat="1"/>
+    <w:lsdException w:name="heading 7" w:uiPriority="9" w:semiHidden="1" w:unhideWhenUsed="1" w:qFormat="1"/>
+    <w:lsdException w:name="heading 8" w:uiPriority="9" w:semiHidden="1" w:unhideWhenUsed="1" w:qFormat="1"/>
+    <w:lsdException w:name="heading 9" w:uiPriority="9" w:semiHidden="1" w:unhideWhenUsed="1" w:qFormat="1"/>
     <w:lsdException w:name="index 1" w:semiHidden="1" w:unhideWhenUsed="1"/>
     <w:lsdException w:name="index 2" w:semiHidden="1" w:unhideWhenUsed="1"/>
     <w:lsdException w:name="index 3" w:semiHidden="1" w:unhideWhenUsed="1"/>
@@ -1207,22 +1428,22 @@
     <w:lsdException w:name="index 7" w:semiHidden="1" w:unhideWhenUsed="1"/>
     <w:lsdException w:name="index 8" w:semiHidden="1" w:unhideWhenUsed="1"/>
     <w:lsdException w:name="index 9" w:semiHidden="1" w:unhideWhenUsed="1"/>
-    <w:lsdException w:name="toc 1" w:semiHidden="1" w:uiPriority="39" w:unhideWhenUsed="1"/>
-    <w:lsdException w:name="toc 2" w:semiHidden="1" w:uiPriority="39" w:unhideWhenUsed="1"/>
-    <w:lsdException w:name="toc 3" w:semiHidden="1" w:uiPriority="39" w:unhideWhenUsed="1"/>
-    <w:lsdException w:name="toc 4" w:semiHidden="1" w:uiPriority="39" w:unhideWhenUsed="1"/>
-    <w:lsdException w:name="toc 5" w:semiHidden="1" w:uiPriority="39" w:unhideWhenUsed="1"/>
-    <w:lsdException w:name="toc 6" w:semiHidden="1" w:uiPriority="39" w:unhideWhenUsed="1"/>
-    <w:lsdException w:name="toc 7" w:semiHidden="1" w:uiPriority="39" w:unhideWhenUsed="1"/>
-    <w:lsdException w:name="toc 8" w:semiHidden="1" w:uiPriority="39" w:unhideWhenUsed="1"/>
-    <w:lsdException w:name="toc 9" w:semiHidden="1" w:uiPriority="39" w:unhideWhenUsed="1"/>
+    <w:lsdException w:name="toc 1" w:uiPriority="39" w:semiHidden="1" w:unhideWhenUsed="1"/>
+    <w:lsdException w:name="toc 2" w:uiPriority="39" w:semiHidden="1" w:unhideWhenUsed="1"/>
+    <w:lsdException w:name="toc 3" w:uiPriority="39" w:semiHidden="1" w:unhideWhenUsed="1"/>
+    <w:lsdException w:name="toc 4" w:uiPriority="39" w:semiHidden="1" w:unhideWhenUsed="1"/>
+    <w:lsdException w:name="toc 5" w:uiPriority="39" w:semiHidden="1" w:unhideWhenUsed="1"/>
+    <w:lsdException w:name="toc 6" w:uiPriority="39" w:semiHidden="1" w:unhideWhenUsed="1"/>
+    <w:lsdException w:name="toc 7" w:uiPriority="39" w:semiHidden="1" w:unhideWhenUsed="1"/>
+    <w:lsdException w:name="toc 8" w:uiPriority="39" w:semiHidden="1" w:unhideWhenUsed="1"/>
+    <w:lsdException w:name="toc 9" w:uiPriority="39" w:semiHidden="1" w:unhideWhenUsed="1"/>
     <w:lsdException w:name="Normal Indent" w:semiHidden="1" w:unhideWhenUsed="1"/>
     <w:lsdException w:name="footnote text" w:semiHidden="1" w:unhideWhenUsed="1"/>
     <w:lsdException w:name="annotation text" w:semiHidden="1" w:unhideWhenUsed="1"/>
     <w:lsdException w:name="header" w:semiHidden="1" w:unhideWhenUsed="1"/>
     <w:lsdException w:name="footer" w:semiHidden="1" w:unhideWhenUsed="1"/>
     <w:lsdException w:name="index heading" w:semiHidden="1" w:unhideWhenUsed="1"/>
-    <w:lsdException w:name="caption" w:semiHidden="1" w:uiPriority="35" w:unhideWhenUsed="1" w:qFormat="1"/>
+    <w:lsdException w:name="caption" w:uiPriority="35" w:semiHidden="1" w:unhideWhenUsed="1" w:qFormat="1"/>
     <w:lsdException w:name="table of figures" w:semiHidden="1" w:unhideWhenUsed="1"/>
     <w:lsdException w:name="envelope address" w:semiHidden="1" w:unhideWhenUsed="1"/>
     <w:lsdException w:name="envelope return" w:semiHidden="1" w:unhideWhenUsed="1"/>
@@ -1253,7 +1474,7 @@
     <w:lsdException w:name="Title" w:uiPriority="10" w:qFormat="1"/>
     <w:lsdException w:name="Closing" w:semiHidden="1" w:unhideWhenUsed="1"/>
     <w:lsdException w:name="Signature" w:semiHidden="1" w:unhideWhenUsed="1"/>
-    <w:lsdException w:name="Default Paragraph Font" w:semiHidden="1" w:uiPriority="1" w:unhideWhenUsed="1"/>
+    <w:lsdException w:name="Default Paragraph Font" w:uiPriority="1" w:semiHidden="1" w:unhideWhenUsed="1"/>
     <w:lsdException w:name="Body Text" w:semiHidden="1" w:unhideWhenUsed="1"/>
     <w:lsdException w:name="Body Text Indent" w:semiHidden="1" w:unhideWhenUsed="1"/>
     <w:lsdException w:name="List Continue" w:semiHidden="1" w:unhideWhenUsed="1"/>
@@ -1453,8 +1674,8 @@
     <w:lsdException w:name="Subtle Reference" w:uiPriority="31" w:qFormat="1"/>
     <w:lsdException w:name="Intense Reference" w:uiPriority="32" w:qFormat="1"/>
     <w:lsdException w:name="Book Title" w:uiPriority="33" w:qFormat="1"/>
-    <w:lsdException w:name="Bibliography" w:semiHidden="1" w:uiPriority="37" w:unhideWhenUsed="1"/>
-    <w:lsdException w:name="TOC Heading" w:semiHidden="1" w:uiPriority="39" w:unhideWhenUsed="1" w:qFormat="1"/>
+    <w:lsdException w:name="Bibliography" w:uiPriority="37" w:semiHidden="1" w:unhideWhenUsed="1"/>
+    <w:lsdException w:name="TOC Heading" w:uiPriority="39" w:semiHidden="1" w:unhideWhenUsed="1" w:qFormat="1"/>
     <w:lsdException w:name="Plain Table 1" w:uiPriority="41"/>
     <w:lsdException w:name="Plain Table 2" w:uiPriority="42"/>
     <w:lsdException w:name="Plain Table 3" w:uiPriority="43"/>
@@ -1565,7 +1786,7 @@
     <w:lsdException w:name="Unresolved Mention" w:semiHidden="1" w:unhideWhenUsed="1"/>
     <w:lsdException w:name="Smart Link" w:semiHidden="1" w:unhideWhenUsed="1"/>
   </w:latentStyles>
-  <w:style w:type="paragraph" w:default="1" w:styleId="Normal">
+  <w:style w:type="paragraph" w:styleId="Normal" w:default="1">
     <w:name w:val="Normal"/>
     <w:qFormat/>
     <w:rsid w:val="002904EE"/>
@@ -1582,13 +1803,13 @@
       <w:keepNext/>
       <w:keepLines/>
       <w:pBdr>
-        <w:bottom w:val="single" w:sz="4" w:space="2" w:color="E97132" w:themeColor="accent2"/>
+        <w:bottom w:val="single" w:color="E97132" w:themeColor="accent2" w:sz="4" w:space="2"/>
       </w:pBdr>
       <w:spacing w:before="360" w:after="120" w:line="240" w:lineRule="auto"/>
       <w:outlineLvl w:val="0"/>
     </w:pPr>
     <w:rPr>
-      <w:rFonts w:asciiTheme="majorHAnsi" w:eastAsiaTheme="majorEastAsia" w:hAnsiTheme="majorHAnsi" w:cstheme="majorBidi"/>
+      <w:rFonts w:asciiTheme="majorHAnsi" w:hAnsiTheme="majorHAnsi" w:eastAsiaTheme="majorEastAsia" w:cstheme="majorBidi"/>
       <w:color w:val="262626" w:themeColor="text1" w:themeTint="D9"/>
       <w:sz w:val="40"/>
       <w:szCs w:val="40"/>
@@ -1610,7 +1831,7 @@
       <w:outlineLvl w:val="1"/>
     </w:pPr>
     <w:rPr>
-      <w:rFonts w:asciiTheme="majorHAnsi" w:eastAsiaTheme="majorEastAsia" w:hAnsiTheme="majorHAnsi" w:cstheme="majorBidi"/>
+      <w:rFonts w:asciiTheme="majorHAnsi" w:hAnsiTheme="majorHAnsi" w:eastAsiaTheme="majorEastAsia" w:cstheme="majorBidi"/>
       <w:color w:val="E97132" w:themeColor="accent2"/>
       <w:sz w:val="36"/>
       <w:szCs w:val="36"/>
@@ -1632,7 +1853,7 @@
       <w:outlineLvl w:val="2"/>
     </w:pPr>
     <w:rPr>
-      <w:rFonts w:asciiTheme="majorHAnsi" w:eastAsiaTheme="majorEastAsia" w:hAnsiTheme="majorHAnsi" w:cstheme="majorBidi"/>
+      <w:rFonts w:asciiTheme="majorHAnsi" w:hAnsiTheme="majorHAnsi" w:eastAsiaTheme="majorEastAsia" w:cstheme="majorBidi"/>
       <w:color w:val="BF4E14" w:themeColor="accent2" w:themeShade="BF"/>
       <w:sz w:val="32"/>
       <w:szCs w:val="32"/>
@@ -1655,7 +1876,7 @@
       <w:outlineLvl w:val="3"/>
     </w:pPr>
     <w:rPr>
-      <w:rFonts w:asciiTheme="majorHAnsi" w:eastAsiaTheme="majorEastAsia" w:hAnsiTheme="majorHAnsi" w:cstheme="majorBidi"/>
+      <w:rFonts w:asciiTheme="majorHAnsi" w:hAnsiTheme="majorHAnsi" w:eastAsiaTheme="majorEastAsia" w:cstheme="majorBidi"/>
       <w:i/>
       <w:iCs/>
       <w:color w:val="80340D" w:themeColor="accent2" w:themeShade="80"/>
@@ -1680,7 +1901,7 @@
       <w:outlineLvl w:val="4"/>
     </w:pPr>
     <w:rPr>
-      <w:rFonts w:asciiTheme="majorHAnsi" w:eastAsiaTheme="majorEastAsia" w:hAnsiTheme="majorHAnsi" w:cstheme="majorBidi"/>
+      <w:rFonts w:asciiTheme="majorHAnsi" w:hAnsiTheme="majorHAnsi" w:eastAsiaTheme="majorEastAsia" w:cstheme="majorBidi"/>
       <w:color w:val="BF4E14" w:themeColor="accent2" w:themeShade="BF"/>
       <w:sz w:val="24"/>
       <w:szCs w:val="24"/>
@@ -1703,7 +1924,7 @@
       <w:outlineLvl w:val="5"/>
     </w:pPr>
     <w:rPr>
-      <w:rFonts w:asciiTheme="majorHAnsi" w:eastAsiaTheme="majorEastAsia" w:hAnsiTheme="majorHAnsi" w:cstheme="majorBidi"/>
+      <w:rFonts w:asciiTheme="majorHAnsi" w:hAnsiTheme="majorHAnsi" w:eastAsiaTheme="majorEastAsia" w:cstheme="majorBidi"/>
       <w:i/>
       <w:iCs/>
       <w:color w:val="80340D" w:themeColor="accent2" w:themeShade="80"/>
@@ -1728,7 +1949,7 @@
       <w:outlineLvl w:val="6"/>
     </w:pPr>
     <w:rPr>
-      <w:rFonts w:asciiTheme="majorHAnsi" w:eastAsiaTheme="majorEastAsia" w:hAnsiTheme="majorHAnsi" w:cstheme="majorBidi"/>
+      <w:rFonts w:asciiTheme="majorHAnsi" w:hAnsiTheme="majorHAnsi" w:eastAsiaTheme="majorEastAsia" w:cstheme="majorBidi"/>
       <w:b/>
       <w:bCs/>
       <w:color w:val="80340D" w:themeColor="accent2" w:themeShade="80"/>
@@ -1753,7 +1974,7 @@
       <w:outlineLvl w:val="7"/>
     </w:pPr>
     <w:rPr>
-      <w:rFonts w:asciiTheme="majorHAnsi" w:eastAsiaTheme="majorEastAsia" w:hAnsiTheme="majorHAnsi" w:cstheme="majorBidi"/>
+      <w:rFonts w:asciiTheme="majorHAnsi" w:hAnsiTheme="majorHAnsi" w:eastAsiaTheme="majorEastAsia" w:cstheme="majorBidi"/>
       <w:color w:val="80340D" w:themeColor="accent2" w:themeShade="80"/>
       <w:sz w:val="22"/>
       <w:szCs w:val="22"/>
@@ -1776,7 +1997,7 @@
       <w:outlineLvl w:val="8"/>
     </w:pPr>
     <w:rPr>
-      <w:rFonts w:asciiTheme="majorHAnsi" w:eastAsiaTheme="majorEastAsia" w:hAnsiTheme="majorHAnsi" w:cstheme="majorBidi"/>
+      <w:rFonts w:asciiTheme="majorHAnsi" w:hAnsiTheme="majorHAnsi" w:eastAsiaTheme="majorEastAsia" w:cstheme="majorBidi"/>
       <w:i/>
       <w:iCs/>
       <w:color w:val="80340D" w:themeColor="accent2" w:themeShade="80"/>
@@ -1784,13 +2005,13 @@
       <w:szCs w:val="22"/>
     </w:rPr>
   </w:style>
-  <w:style w:type="character" w:default="1" w:styleId="DefaultParagraphFont">
+  <w:style w:type="character" w:styleId="DefaultParagraphFont" w:default="1">
     <w:name w:val="Default Paragraph Font"/>
     <w:uiPriority w:val="1"/>
     <w:semiHidden/>
     <w:unhideWhenUsed/>
   </w:style>
-  <w:style w:type="table" w:default="1" w:styleId="TableNormal">
+  <w:style w:type="table" w:styleId="TableNormal" w:default="1">
     <w:name w:val="Normal Table"/>
     <w:uiPriority w:val="99"/>
     <w:semiHidden/>
@@ -1805,52 +2026,52 @@
       </w:tblCellMar>
     </w:tblPr>
   </w:style>
-  <w:style w:type="numbering" w:default="1" w:styleId="NoList">
+  <w:style w:type="numbering" w:styleId="NoList" w:default="1">
     <w:name w:val="No List"/>
     <w:uiPriority w:val="99"/>
     <w:semiHidden/>
     <w:unhideWhenUsed/>
   </w:style>
-  <w:style w:type="character" w:customStyle="1" w:styleId="Heading1Char">
+  <w:style w:type="character" w:styleId="Heading1Char" w:customStyle="1">
     <w:name w:val="Heading 1 Char"/>
     <w:basedOn w:val="DefaultParagraphFont"/>
     <w:link w:val="Heading1"/>
     <w:uiPriority w:val="9"/>
     <w:rsid w:val="002904EE"/>
     <w:rPr>
-      <w:rFonts w:asciiTheme="majorHAnsi" w:eastAsiaTheme="majorEastAsia" w:hAnsiTheme="majorHAnsi" w:cstheme="majorBidi"/>
+      <w:rFonts w:asciiTheme="majorHAnsi" w:hAnsiTheme="majorHAnsi" w:eastAsiaTheme="majorEastAsia" w:cstheme="majorBidi"/>
       <w:color w:val="262626" w:themeColor="text1" w:themeTint="D9"/>
       <w:sz w:val="40"/>
       <w:szCs w:val="40"/>
     </w:rPr>
   </w:style>
-  <w:style w:type="character" w:customStyle="1" w:styleId="Heading2Char">
+  <w:style w:type="character" w:styleId="Heading2Char" w:customStyle="1">
     <w:name w:val="Heading 2 Char"/>
     <w:basedOn w:val="DefaultParagraphFont"/>
     <w:link w:val="Heading2"/>
     <w:uiPriority w:val="9"/>
     <w:rsid w:val="002904EE"/>
     <w:rPr>
-      <w:rFonts w:asciiTheme="majorHAnsi" w:eastAsiaTheme="majorEastAsia" w:hAnsiTheme="majorHAnsi" w:cstheme="majorBidi"/>
+      <w:rFonts w:asciiTheme="majorHAnsi" w:hAnsiTheme="majorHAnsi" w:eastAsiaTheme="majorEastAsia" w:cstheme="majorBidi"/>
       <w:color w:val="E97132" w:themeColor="accent2"/>
       <w:sz w:val="36"/>
       <w:szCs w:val="36"/>
     </w:rPr>
   </w:style>
-  <w:style w:type="character" w:customStyle="1" w:styleId="Heading3Char">
+  <w:style w:type="character" w:styleId="Heading3Char" w:customStyle="1">
     <w:name w:val="Heading 3 Char"/>
     <w:basedOn w:val="DefaultParagraphFont"/>
     <w:link w:val="Heading3"/>
     <w:uiPriority w:val="9"/>
     <w:rsid w:val="002904EE"/>
     <w:rPr>
-      <w:rFonts w:asciiTheme="majorHAnsi" w:eastAsiaTheme="majorEastAsia" w:hAnsiTheme="majorHAnsi" w:cstheme="majorBidi"/>
+      <w:rFonts w:asciiTheme="majorHAnsi" w:hAnsiTheme="majorHAnsi" w:eastAsiaTheme="majorEastAsia" w:cstheme="majorBidi"/>
       <w:color w:val="BF4E14" w:themeColor="accent2" w:themeShade="BF"/>
       <w:sz w:val="32"/>
       <w:szCs w:val="32"/>
     </w:rPr>
   </w:style>
-  <w:style w:type="character" w:customStyle="1" w:styleId="Heading4Char">
+  <w:style w:type="character" w:styleId="Heading4Char" w:customStyle="1">
     <w:name w:val="Heading 4 Char"/>
     <w:basedOn w:val="DefaultParagraphFont"/>
     <w:link w:val="Heading4"/>
@@ -1858,7 +2079,7 @@
     <w:semiHidden/>
     <w:rsid w:val="002904EE"/>
     <w:rPr>
-      <w:rFonts w:asciiTheme="majorHAnsi" w:eastAsiaTheme="majorEastAsia" w:hAnsiTheme="majorHAnsi" w:cstheme="majorBidi"/>
+      <w:rFonts w:asciiTheme="majorHAnsi" w:hAnsiTheme="majorHAnsi" w:eastAsiaTheme="majorEastAsia" w:cstheme="majorBidi"/>
       <w:i/>
       <w:iCs/>
       <w:color w:val="80340D" w:themeColor="accent2" w:themeShade="80"/>
@@ -1866,7 +2087,7 @@
       <w:szCs w:val="28"/>
     </w:rPr>
   </w:style>
-  <w:style w:type="character" w:customStyle="1" w:styleId="Heading5Char">
+  <w:style w:type="character" w:styleId="Heading5Char" w:customStyle="1">
     <w:name w:val="Heading 5 Char"/>
     <w:basedOn w:val="DefaultParagraphFont"/>
     <w:link w:val="Heading5"/>
@@ -1874,13 +2095,13 @@
     <w:semiHidden/>
     <w:rsid w:val="002904EE"/>
     <w:rPr>
-      <w:rFonts w:asciiTheme="majorHAnsi" w:eastAsiaTheme="majorEastAsia" w:hAnsiTheme="majorHAnsi" w:cstheme="majorBidi"/>
+      <w:rFonts w:asciiTheme="majorHAnsi" w:hAnsiTheme="majorHAnsi" w:eastAsiaTheme="majorEastAsia" w:cstheme="majorBidi"/>
       <w:color w:val="BF4E14" w:themeColor="accent2" w:themeShade="BF"/>
       <w:sz w:val="24"/>
       <w:szCs w:val="24"/>
     </w:rPr>
   </w:style>
-  <w:style w:type="character" w:customStyle="1" w:styleId="Heading6Char">
+  <w:style w:type="character" w:styleId="Heading6Char" w:customStyle="1">
     <w:name w:val="Heading 6 Char"/>
     <w:basedOn w:val="DefaultParagraphFont"/>
     <w:link w:val="Heading6"/>
@@ -1888,7 +2109,7 @@
     <w:semiHidden/>
     <w:rsid w:val="002904EE"/>
     <w:rPr>
-      <w:rFonts w:asciiTheme="majorHAnsi" w:eastAsiaTheme="majorEastAsia" w:hAnsiTheme="majorHAnsi" w:cstheme="majorBidi"/>
+      <w:rFonts w:asciiTheme="majorHAnsi" w:hAnsiTheme="majorHAnsi" w:eastAsiaTheme="majorEastAsia" w:cstheme="majorBidi"/>
       <w:i/>
       <w:iCs/>
       <w:color w:val="80340D" w:themeColor="accent2" w:themeShade="80"/>
@@ -1896,7 +2117,7 @@
       <w:szCs w:val="24"/>
     </w:rPr>
   </w:style>
-  <w:style w:type="character" w:customStyle="1" w:styleId="Heading7Char">
+  <w:style w:type="character" w:styleId="Heading7Char" w:customStyle="1">
     <w:name w:val="Heading 7 Char"/>
     <w:basedOn w:val="DefaultParagraphFont"/>
     <w:link w:val="Heading7"/>
@@ -1904,7 +2125,7 @@
     <w:semiHidden/>
     <w:rsid w:val="002904EE"/>
     <w:rPr>
-      <w:rFonts w:asciiTheme="majorHAnsi" w:eastAsiaTheme="majorEastAsia" w:hAnsiTheme="majorHAnsi" w:cstheme="majorBidi"/>
+      <w:rFonts w:asciiTheme="majorHAnsi" w:hAnsiTheme="majorHAnsi" w:eastAsiaTheme="majorEastAsia" w:cstheme="majorBidi"/>
       <w:b/>
       <w:bCs/>
       <w:color w:val="80340D" w:themeColor="accent2" w:themeShade="80"/>
@@ -1912,7 +2133,7 @@
       <w:szCs w:val="22"/>
     </w:rPr>
   </w:style>
-  <w:style w:type="character" w:customStyle="1" w:styleId="Heading8Char">
+  <w:style w:type="character" w:styleId="Heading8Char" w:customStyle="1">
     <w:name w:val="Heading 8 Char"/>
     <w:basedOn w:val="DefaultParagraphFont"/>
     <w:link w:val="Heading8"/>
@@ -1920,13 +2141,13 @@
     <w:semiHidden/>
     <w:rsid w:val="002904EE"/>
     <w:rPr>
-      <w:rFonts w:asciiTheme="majorHAnsi" w:eastAsiaTheme="majorEastAsia" w:hAnsiTheme="majorHAnsi" w:cstheme="majorBidi"/>
+      <w:rFonts w:asciiTheme="majorHAnsi" w:hAnsiTheme="majorHAnsi" w:eastAsiaTheme="majorEastAsia" w:cstheme="majorBidi"/>
       <w:color w:val="80340D" w:themeColor="accent2" w:themeShade="80"/>
       <w:sz w:val="22"/>
       <w:szCs w:val="22"/>
     </w:rPr>
   </w:style>
-  <w:style w:type="character" w:customStyle="1" w:styleId="Heading9Char">
+  <w:style w:type="character" w:styleId="Heading9Char" w:customStyle="1">
     <w:name w:val="Heading 9 Char"/>
     <w:basedOn w:val="DefaultParagraphFont"/>
     <w:link w:val="Heading9"/>
@@ -1934,7 +2155,7 @@
     <w:semiHidden/>
     <w:rsid w:val="002904EE"/>
     <w:rPr>
-      <w:rFonts w:asciiTheme="majorHAnsi" w:eastAsiaTheme="majorEastAsia" w:hAnsiTheme="majorHAnsi" w:cstheme="majorBidi"/>
+      <w:rFonts w:asciiTheme="majorHAnsi" w:hAnsiTheme="majorHAnsi" w:eastAsiaTheme="majorEastAsia" w:cstheme="majorBidi"/>
       <w:i/>
       <w:iCs/>
       <w:color w:val="80340D" w:themeColor="accent2" w:themeShade="80"/>
@@ -1955,20 +2176,20 @@
       <w:contextualSpacing/>
     </w:pPr>
     <w:rPr>
-      <w:rFonts w:asciiTheme="majorHAnsi" w:eastAsiaTheme="majorEastAsia" w:hAnsiTheme="majorHAnsi" w:cstheme="majorBidi"/>
+      <w:rFonts w:asciiTheme="majorHAnsi" w:hAnsiTheme="majorHAnsi" w:eastAsiaTheme="majorEastAsia" w:cstheme="majorBidi"/>
       <w:color w:val="262626" w:themeColor="text1" w:themeTint="D9"/>
       <w:sz w:val="96"/>
       <w:szCs w:val="96"/>
     </w:rPr>
   </w:style>
-  <w:style w:type="character" w:customStyle="1" w:styleId="TitleChar">
+  <w:style w:type="character" w:styleId="TitleChar" w:customStyle="1">
     <w:name w:val="Title Char"/>
     <w:basedOn w:val="DefaultParagraphFont"/>
     <w:link w:val="Title"/>
     <w:uiPriority w:val="10"/>
     <w:rsid w:val="002904EE"/>
     <w:rPr>
-      <w:rFonts w:asciiTheme="majorHAnsi" w:eastAsiaTheme="majorEastAsia" w:hAnsiTheme="majorHAnsi" w:cstheme="majorBidi"/>
+      <w:rFonts w:asciiTheme="majorHAnsi" w:hAnsiTheme="majorHAnsi" w:eastAsiaTheme="majorEastAsia" w:cstheme="majorBidi"/>
       <w:color w:val="262626" w:themeColor="text1" w:themeTint="D9"/>
       <w:sz w:val="96"/>
       <w:szCs w:val="96"/>
@@ -1996,7 +2217,7 @@
       <w:szCs w:val="28"/>
     </w:rPr>
   </w:style>
-  <w:style w:type="character" w:customStyle="1" w:styleId="SubtitleChar">
+  <w:style w:type="character" w:styleId="SubtitleChar" w:customStyle="1">
     <w:name w:val="Subtitle Char"/>
     <w:basedOn w:val="DefaultParagraphFont"/>
     <w:link w:val="Subtitle"/>
@@ -2024,20 +2245,20 @@
       <w:jc w:val="center"/>
     </w:pPr>
     <w:rPr>
-      <w:rFonts w:asciiTheme="majorHAnsi" w:eastAsiaTheme="majorEastAsia" w:hAnsiTheme="majorHAnsi" w:cstheme="majorBidi"/>
+      <w:rFonts w:asciiTheme="majorHAnsi" w:hAnsiTheme="majorHAnsi" w:eastAsiaTheme="majorEastAsia" w:cstheme="majorBidi"/>
       <w:color w:val="000000" w:themeColor="text1"/>
       <w:sz w:val="24"/>
       <w:szCs w:val="24"/>
     </w:rPr>
   </w:style>
-  <w:style w:type="character" w:customStyle="1" w:styleId="QuoteChar">
+  <w:style w:type="character" w:styleId="QuoteChar" w:customStyle="1">
     <w:name w:val="Quote Char"/>
     <w:basedOn w:val="DefaultParagraphFont"/>
     <w:link w:val="Quote"/>
     <w:uiPriority w:val="29"/>
     <w:rsid w:val="002904EE"/>
     <w:rPr>
-      <w:rFonts w:asciiTheme="majorHAnsi" w:eastAsiaTheme="majorEastAsia" w:hAnsiTheme="majorHAnsi" w:cstheme="majorBidi"/>
+      <w:rFonts w:asciiTheme="majorHAnsi" w:hAnsiTheme="majorHAnsi" w:eastAsiaTheme="majorEastAsia" w:cstheme="majorBidi"/>
       <w:color w:val="000000" w:themeColor="text1"/>
       <w:sz w:val="24"/>
       <w:szCs w:val="24"/>
@@ -2082,26 +2303,26 @@
     <w:rsid w:val="002904EE"/>
     <w:pPr>
       <w:pBdr>
-        <w:top w:val="single" w:sz="24" w:space="4" w:color="E97132" w:themeColor="accent2"/>
+        <w:top w:val="single" w:color="E97132" w:themeColor="accent2" w:sz="24" w:space="4"/>
       </w:pBdr>
       <w:spacing w:before="240" w:after="240" w:line="240" w:lineRule="auto"/>
       <w:ind w:left="936" w:right="936"/>
       <w:jc w:val="center"/>
     </w:pPr>
     <w:rPr>
-      <w:rFonts w:asciiTheme="majorHAnsi" w:eastAsiaTheme="majorEastAsia" w:hAnsiTheme="majorHAnsi" w:cstheme="majorBidi"/>
+      <w:rFonts w:asciiTheme="majorHAnsi" w:hAnsiTheme="majorHAnsi" w:eastAsiaTheme="majorEastAsia" w:cstheme="majorBidi"/>
       <w:sz w:val="24"/>
       <w:szCs w:val="24"/>
     </w:rPr>
   </w:style>
-  <w:style w:type="character" w:customStyle="1" w:styleId="IntenseQuoteChar">
+  <w:style w:type="character" w:styleId="IntenseQuoteChar" w:customStyle="1">
     <w:name w:val="Intense Quote Char"/>
     <w:basedOn w:val="DefaultParagraphFont"/>
     <w:link w:val="IntenseQuote"/>
     <w:uiPriority w:val="30"/>
     <w:rsid w:val="002904EE"/>
     <w:rPr>
-      <w:rFonts w:asciiTheme="majorHAnsi" w:eastAsiaTheme="majorEastAsia" w:hAnsiTheme="majorHAnsi" w:cstheme="majorBidi"/>
+      <w:rFonts w:asciiTheme="majorHAnsi" w:hAnsiTheme="majorHAnsi" w:eastAsiaTheme="majorEastAsia" w:cstheme="majorBidi"/>
       <w:sz w:val="24"/>
       <w:szCs w:val="24"/>
     </w:rPr>

</xml_diff>